<commit_message>
Throw bottle collision implemented
</commit_message>
<xml_diff>
--- a/Todo El Pollo Loco.docx
+++ b/Todo El Pollo Loco.docx
@@ -153,6 +153,42 @@
           <w:lang w:val="en-US"/>
         </w:rPr>
         <w:t>s</w:t>
+      </w:r>
+    </w:p>
+    <w:p>
+      <w:pPr>
+        <w:pStyle w:val="Listenabsatz"/>
+        <w:numPr>
+          <w:ilvl w:val="1"/>
+          <w:numId w:val="1"/>
+        </w:numPr>
+        <w:rPr>
+          <w:lang w:val="en-US"/>
+        </w:rPr>
+      </w:pPr>
+      <w:r>
+        <w:rPr>
+          <w:lang w:val="en-US"/>
+        </w:rPr>
+        <w:t>Animations</w:t>
+      </w:r>
+    </w:p>
+    <w:p>
+      <w:pPr>
+        <w:pStyle w:val="Listenabsatz"/>
+        <w:numPr>
+          <w:ilvl w:val="1"/>
+          <w:numId w:val="1"/>
+        </w:numPr>
+        <w:rPr>
+          <w:lang w:val="en-US"/>
+        </w:rPr>
+      </w:pPr>
+      <w:r>
+        <w:rPr>
+          <w:lang w:val="en-US"/>
+        </w:rPr>
+        <w:t>Collision</w:t>
       </w:r>
     </w:p>
     <w:p>
@@ -403,7 +439,7 @@
         <w:rFonts w:ascii="Symbol" w:hAnsi="Symbol" w:hint="default"/>
       </w:rPr>
     </w:lvl>
-    <w:lvl w:ilvl="1" w:tplc="08070003" w:tentative="1">
+    <w:lvl w:ilvl="1" w:tplc="08070003">
       <w:start w:val="1"/>
       <w:numFmt w:val="bullet"/>
       <w:lvlText w:val="o"/>

</xml_diff>

<commit_message>
Destroy enemy after leaving canvas
</commit_message>
<xml_diff>
--- a/Todo El Pollo Loco.docx
+++ b/Todo El Pollo Loco.docx
@@ -157,10 +157,39 @@
     </w:p>
     <w:p>
       <w:pPr>
-        <w:rPr>
-          <w:lang w:val="en-US"/>
-        </w:rPr>
-      </w:pPr>
+        <w:pStyle w:val="Listenabsatz"/>
+        <w:numPr>
+          <w:ilvl w:val="0"/>
+          <w:numId w:val="1"/>
+        </w:numPr>
+        <w:rPr>
+          <w:lang w:val="en-US"/>
+        </w:rPr>
+      </w:pPr>
+      <w:r>
+        <w:rPr>
+          <w:lang w:val="en-US"/>
+        </w:rPr>
+        <w:t>Documentation</w:t>
+      </w:r>
+    </w:p>
+    <w:p>
+      <w:pPr>
+        <w:pStyle w:val="Listenabsatz"/>
+        <w:numPr>
+          <w:ilvl w:val="0"/>
+          <w:numId w:val="1"/>
+        </w:numPr>
+        <w:rPr>
+          <w:lang w:val="en-US"/>
+        </w:rPr>
+      </w:pPr>
+      <w:r>
+        <w:rPr>
+          <w:lang w:val="en-US"/>
+        </w:rPr>
+        <w:t>Intro Screen</w:t>
+      </w:r>
     </w:p>
     <w:p>
       <w:pPr>
@@ -228,7 +257,43 @@
         <w:rPr>
           <w:lang w:val="en-US"/>
         </w:rPr>
-        <w:t>Documentation</w:t>
+        <w:t>Throw bottles</w:t>
+      </w:r>
+    </w:p>
+    <w:p>
+      <w:pPr>
+        <w:pStyle w:val="Listenabsatz"/>
+        <w:numPr>
+          <w:ilvl w:val="1"/>
+          <w:numId w:val="2"/>
+        </w:numPr>
+        <w:rPr>
+          <w:lang w:val="en-US"/>
+        </w:rPr>
+      </w:pPr>
+      <w:r>
+        <w:rPr>
+          <w:lang w:val="en-US"/>
+        </w:rPr>
+        <w:t>Animations</w:t>
+      </w:r>
+    </w:p>
+    <w:p>
+      <w:pPr>
+        <w:pStyle w:val="Listenabsatz"/>
+        <w:numPr>
+          <w:ilvl w:val="1"/>
+          <w:numId w:val="2"/>
+        </w:numPr>
+        <w:rPr>
+          <w:lang w:val="en-US"/>
+        </w:rPr>
+      </w:pPr>
+      <w:r>
+        <w:rPr>
+          <w:lang w:val="en-US"/>
+        </w:rPr>
+        <w:t>Collision</w:t>
       </w:r>
     </w:p>
     <w:p>
@@ -246,44 +311,15 @@
         <w:rPr>
           <w:lang w:val="en-US"/>
         </w:rPr>
-        <w:t>Throw bottles</w:t>
-      </w:r>
-    </w:p>
-    <w:p>
-      <w:pPr>
-        <w:pStyle w:val="Listenabsatz"/>
-        <w:numPr>
-          <w:ilvl w:val="1"/>
-          <w:numId w:val="2"/>
-        </w:numPr>
-        <w:rPr>
-          <w:lang w:val="en-US"/>
-        </w:rPr>
-      </w:pPr>
-      <w:r>
-        <w:rPr>
-          <w:lang w:val="en-US"/>
-        </w:rPr>
-        <w:t>Animations</w:t>
-      </w:r>
-    </w:p>
-    <w:p>
-      <w:pPr>
-        <w:pStyle w:val="Listenabsatz"/>
-        <w:numPr>
-          <w:ilvl w:val="1"/>
-          <w:numId w:val="2"/>
-        </w:numPr>
-        <w:rPr>
-          <w:lang w:val="en-US"/>
-        </w:rPr>
-      </w:pPr>
-      <w:r>
-        <w:rPr>
-          <w:lang w:val="en-US"/>
-        </w:rPr>
-        <w:t>Collision</w:t>
-      </w:r>
+        <w:t>Bugfix throw bottle: Bottle follows character after throw</w:t>
+      </w:r>
+    </w:p>
+    <w:p>
+      <w:pPr>
+        <w:rPr>
+          <w:lang w:val="en-US"/>
+        </w:rPr>
+      </w:pPr>
     </w:p>
     <w:p>
       <w:pPr>

</xml_diff>

<commit_message>
Script for game events (enemies) added
</commit_message>
<xml_diff>
--- a/Todo El Pollo Loco.docx
+++ b/Todo El Pollo Loco.docx
@@ -110,25 +110,31 @@
         <w:rPr>
           <w:lang w:val="en-US"/>
         </w:rPr>
+        <w:t>Mobile</w:t>
+      </w:r>
+    </w:p>
+    <w:p>
+      <w:pPr>
+        <w:pStyle w:val="Listenabsatz"/>
+        <w:numPr>
+          <w:ilvl w:val="0"/>
+          <w:numId w:val="1"/>
+        </w:numPr>
+        <w:rPr>
+          <w:lang w:val="en-US"/>
+        </w:rPr>
+      </w:pPr>
+      <w:r>
+        <w:rPr>
+          <w:lang w:val="en-US"/>
+        </w:rPr>
         <w:t>Fullscreen</w:t>
       </w:r>
-    </w:p>
-    <w:p>
-      <w:pPr>
-        <w:pStyle w:val="Listenabsatz"/>
-        <w:numPr>
-          <w:ilvl w:val="0"/>
-          <w:numId w:val="1"/>
-        </w:numPr>
-        <w:rPr>
-          <w:lang w:val="en-US"/>
-        </w:rPr>
-      </w:pPr>
-      <w:r>
-        <w:rPr>
-          <w:lang w:val="en-US"/>
-        </w:rPr>
-        <w:t>Delete enemies after they left canvas</w:t>
+      <w:r>
+        <w:rPr>
+          <w:lang w:val="en-US"/>
+        </w:rPr>
+        <w:t xml:space="preserve"> (request fullscreen)</w:t>
       </w:r>
     </w:p>
     <w:p>
@@ -189,6 +195,150 @@
           <w:lang w:val="en-US"/>
         </w:rPr>
         <w:t>Intro Screen</w:t>
+      </w:r>
+    </w:p>
+    <w:p>
+      <w:pPr>
+        <w:pStyle w:val="Listenabsatz"/>
+        <w:numPr>
+          <w:ilvl w:val="0"/>
+          <w:numId w:val="1"/>
+        </w:numPr>
+        <w:rPr>
+          <w:lang w:val="en-US"/>
+        </w:rPr>
+      </w:pPr>
+      <w:r>
+        <w:rPr>
+          <w:lang w:val="en-US"/>
+        </w:rPr>
+        <w:t>Enboss</w:t>
+      </w:r>
+    </w:p>
+    <w:p>
+      <w:pPr>
+        <w:pStyle w:val="Listenabsatz"/>
+        <w:numPr>
+          <w:ilvl w:val="0"/>
+          <w:numId w:val="1"/>
+        </w:numPr>
+        <w:rPr>
+          <w:lang w:val="en-US"/>
+        </w:rPr>
+      </w:pPr>
+      <w:r>
+        <w:rPr>
+          <w:lang w:val="en-US"/>
+        </w:rPr>
+        <w:t>Menu</w:t>
+      </w:r>
+    </w:p>
+    <w:p>
+      <w:pPr>
+        <w:pStyle w:val="Listenabsatz"/>
+        <w:numPr>
+          <w:ilvl w:val="1"/>
+          <w:numId w:val="1"/>
+        </w:numPr>
+        <w:rPr>
+          <w:lang w:val="en-US"/>
+        </w:rPr>
+      </w:pPr>
+      <w:r>
+        <w:rPr>
+          <w:lang w:val="en-US"/>
+        </w:rPr>
+        <w:t>Story</w:t>
+      </w:r>
+    </w:p>
+    <w:p>
+      <w:pPr>
+        <w:pStyle w:val="Listenabsatz"/>
+        <w:numPr>
+          <w:ilvl w:val="1"/>
+          <w:numId w:val="1"/>
+        </w:numPr>
+        <w:rPr>
+          <w:lang w:val="en-US"/>
+        </w:rPr>
+      </w:pPr>
+      <w:r>
+        <w:rPr>
+          <w:lang w:val="en-US"/>
+        </w:rPr>
+        <w:t>Keys</w:t>
+      </w:r>
+    </w:p>
+    <w:p>
+      <w:pPr>
+        <w:pStyle w:val="Listenabsatz"/>
+        <w:numPr>
+          <w:ilvl w:val="1"/>
+          <w:numId w:val="1"/>
+        </w:numPr>
+        <w:rPr>
+          <w:lang w:val="en-US"/>
+        </w:rPr>
+      </w:pPr>
+      <w:r>
+        <w:rPr>
+          <w:lang w:val="en-US"/>
+        </w:rPr>
+        <w:t>Settings?</w:t>
+      </w:r>
+    </w:p>
+    <w:p>
+      <w:pPr>
+        <w:pStyle w:val="Listenabsatz"/>
+        <w:numPr>
+          <w:ilvl w:val="0"/>
+          <w:numId w:val="1"/>
+        </w:numPr>
+        <w:rPr>
+          <w:lang w:val="en-US"/>
+        </w:rPr>
+      </w:pPr>
+      <w:r>
+        <w:rPr>
+          <w:lang w:val="en-US"/>
+        </w:rPr>
+        <w:t>Game Over</w:t>
+      </w:r>
+    </w:p>
+    <w:p>
+      <w:pPr>
+        <w:pStyle w:val="Listenabsatz"/>
+        <w:numPr>
+          <w:ilvl w:val="0"/>
+          <w:numId w:val="1"/>
+        </w:numPr>
+        <w:rPr>
+          <w:lang w:val="en-US"/>
+        </w:rPr>
+      </w:pPr>
+      <w:r>
+        <w:rPr>
+          <w:lang w:val="en-US"/>
+        </w:rPr>
+        <w:t>ChickenSmall flying</w:t>
+      </w:r>
+    </w:p>
+    <w:p>
+      <w:pPr>
+        <w:pStyle w:val="Listenabsatz"/>
+        <w:numPr>
+          <w:ilvl w:val="0"/>
+          <w:numId w:val="1"/>
+        </w:numPr>
+        <w:rPr>
+          <w:lang w:val="en-US"/>
+        </w:rPr>
+      </w:pPr>
+      <w:r>
+        <w:rPr>
+          <w:lang w:val="en-US"/>
+        </w:rPr>
+        <w:t>Bugfix: When character should die it takes longer (2 times?)</w:t>
       </w:r>
     </w:p>
     <w:p>
@@ -313,6 +463,36 @@
         </w:rPr>
         <w:t>Bugfix throw bottle: Bottle follows character after throw</w:t>
       </w:r>
+    </w:p>
+    <w:p>
+      <w:pPr>
+        <w:pStyle w:val="Listenabsatz"/>
+        <w:numPr>
+          <w:ilvl w:val="0"/>
+          <w:numId w:val="2"/>
+        </w:numPr>
+        <w:rPr>
+          <w:lang w:val="en-US"/>
+        </w:rPr>
+      </w:pPr>
+      <w:r>
+        <w:rPr>
+          <w:lang w:val="en-US"/>
+        </w:rPr>
+        <w:t>Delete enemies after they left canvas</w:t>
+      </w:r>
+    </w:p>
+    <w:p>
+      <w:pPr>
+        <w:pStyle w:val="Listenabsatz"/>
+        <w:numPr>
+          <w:ilvl w:val="0"/>
+          <w:numId w:val="2"/>
+        </w:numPr>
+        <w:rPr>
+          <w:lang w:val="en-US"/>
+        </w:rPr>
+      </w:pPr>
     </w:p>
     <w:p>
       <w:pPr>

</xml_diff>

<commit_message>
First part figth endboss created
</commit_message>
<xml_diff>
--- a/Todo El Pollo Loco.docx
+++ b/Todo El Pollo Loco.docx
@@ -94,6 +94,12 @@
         </w:rPr>
         <w:t>Responsiveness</w:t>
       </w:r>
+      <w:r>
+        <w:rPr>
+          <w:lang w:val="en-US"/>
+        </w:rPr>
+        <w:t xml:space="preserve"> (don’t forget menu)</w:t>
+      </w:r>
     </w:p>
     <w:p>
       <w:pPr>
@@ -134,7 +140,21 @@
         <w:rPr>
           <w:lang w:val="en-US"/>
         </w:rPr>
-        <w:t xml:space="preserve"> (request fullscreen)</w:t>
+        <w:t xml:space="preserve"> (request </w:t>
+      </w:r>
+      <w:proofErr w:type="spellStart"/>
+      <w:r>
+        <w:rPr>
+          <w:lang w:val="en-US"/>
+        </w:rPr>
+        <w:t>fullscreen</w:t>
+      </w:r>
+      <w:proofErr w:type="spellEnd"/>
+      <w:r>
+        <w:rPr>
+          <w:lang w:val="en-US"/>
+        </w:rPr>
+        <w:t>)</w:t>
       </w:r>
     </w:p>
     <w:p>
@@ -195,24 +215,6 @@
           <w:lang w:val="en-US"/>
         </w:rPr>
         <w:t>Intro Screen</w:t>
-      </w:r>
-    </w:p>
-    <w:p>
-      <w:pPr>
-        <w:pStyle w:val="Listenabsatz"/>
-        <w:numPr>
-          <w:ilvl w:val="0"/>
-          <w:numId w:val="1"/>
-        </w:numPr>
-        <w:rPr>
-          <w:lang w:val="en-US"/>
-        </w:rPr>
-      </w:pPr>
-      <w:r>
-        <w:rPr>
-          <w:lang w:val="en-US"/>
-        </w:rPr>
-        <w:t>Enboss</w:t>
       </w:r>
     </w:p>
     <w:p>
@@ -284,7 +286,13 @@
         <w:rPr>
           <w:lang w:val="en-US"/>
         </w:rPr>
-        <w:t>Settings?</w:t>
+        <w:t>Settings</w:t>
+      </w:r>
+      <w:r>
+        <w:rPr>
+          <w:lang w:val="en-US"/>
+        </w:rPr>
+        <w:t xml:space="preserve"> Music</w:t>
       </w:r>
     </w:p>
     <w:p>
@@ -320,7 +328,7 @@
         <w:rPr>
           <w:lang w:val="en-US"/>
         </w:rPr>
-        <w:t>ChickenSmall flying</w:t>
+        <w:t>Bugfix: When character should die it takes longer (2 times?)</w:t>
       </w:r>
     </w:p>
     <w:p>
@@ -338,7 +346,69 @@
         <w:rPr>
           <w:lang w:val="en-US"/>
         </w:rPr>
-        <w:t>Bugfix: When character should die it takes longer (2 times?)</w:t>
+        <w:t>Esc opens Menu</w:t>
+      </w:r>
+    </w:p>
+    <w:p>
+      <w:pPr>
+        <w:pStyle w:val="Listenabsatz"/>
+        <w:numPr>
+          <w:ilvl w:val="0"/>
+          <w:numId w:val="1"/>
+        </w:numPr>
+        <w:rPr>
+          <w:lang w:val="en-US"/>
+        </w:rPr>
+      </w:pPr>
+      <w:r>
+        <w:rPr>
+          <w:lang w:val="en-US"/>
+        </w:rPr>
+        <w:t>Story</w:t>
+      </w:r>
+    </w:p>
+    <w:p>
+      <w:pPr>
+        <w:pStyle w:val="Listenabsatz"/>
+        <w:numPr>
+          <w:ilvl w:val="0"/>
+          <w:numId w:val="1"/>
+        </w:numPr>
+        <w:rPr>
+          <w:lang w:val="en-US"/>
+        </w:rPr>
+      </w:pPr>
+      <w:proofErr w:type="spellStart"/>
+      <w:r>
+        <w:rPr>
+          <w:lang w:val="en-US"/>
+        </w:rPr>
+        <w:t>Bugfixing</w:t>
+      </w:r>
+      <w:proofErr w:type="spellEnd"/>
+      <w:r>
+        <w:rPr>
+          <w:lang w:val="en-US"/>
+        </w:rPr>
+        <w:t>:</w:t>
+      </w:r>
+    </w:p>
+    <w:p>
+      <w:pPr>
+        <w:pStyle w:val="Listenabsatz"/>
+        <w:numPr>
+          <w:ilvl w:val="1"/>
+          <w:numId w:val="1"/>
+        </w:numPr>
+        <w:rPr>
+          <w:lang w:val="en-US"/>
+        </w:rPr>
+      </w:pPr>
+      <w:r>
+        <w:rPr>
+          <w:lang w:val="en-US"/>
+        </w:rPr>
+        <w:t>Sometimes black bar on right end</w:t>
       </w:r>
     </w:p>
     <w:p>
@@ -389,8 +459,16 @@
         <w:rPr>
           <w:lang w:val="en-US"/>
         </w:rPr>
-        <w:t>Refactoring playAnimation</w:t>
-      </w:r>
+        <w:t xml:space="preserve">Refactoring </w:t>
+      </w:r>
+      <w:proofErr w:type="spellStart"/>
+      <w:r>
+        <w:rPr>
+          <w:lang w:val="en-US"/>
+        </w:rPr>
+        <w:t>playAnimation</w:t>
+      </w:r>
+      <w:proofErr w:type="spellEnd"/>
     </w:p>
     <w:p>
       <w:pPr>
@@ -493,20 +571,293 @@
           <w:lang w:val="en-US"/>
         </w:rPr>
       </w:pPr>
-    </w:p>
-    <w:p>
-      <w:pPr>
-        <w:rPr>
-          <w:lang w:val="en-US"/>
-        </w:rPr>
-      </w:pPr>
-    </w:p>
-    <w:p>
-      <w:pPr>
-        <w:rPr>
-          <w:lang w:val="en-US"/>
-        </w:rPr>
-      </w:pPr>
+      <w:r>
+        <w:rPr>
+          <w:lang w:val="en-US"/>
+        </w:rPr>
+        <w:t>Bug movement Level end</w:t>
+      </w:r>
+    </w:p>
+    <w:p>
+      <w:pPr>
+        <w:pStyle w:val="Listenabsatz"/>
+        <w:numPr>
+          <w:ilvl w:val="0"/>
+          <w:numId w:val="2"/>
+        </w:numPr>
+        <w:rPr>
+          <w:lang w:val="en-US"/>
+        </w:rPr>
+      </w:pPr>
+      <w:r>
+        <w:rPr>
+          <w:lang w:val="en-US"/>
+        </w:rPr>
+        <w:t xml:space="preserve">Simplify </w:t>
+      </w:r>
+      <w:proofErr w:type="spellStart"/>
+      <w:r>
+        <w:rPr>
+          <w:lang w:val="en-US"/>
+        </w:rPr>
+        <w:t>setInterval</w:t>
+      </w:r>
+      <w:proofErr w:type="spellEnd"/>
+      <w:r>
+        <w:rPr>
+          <w:lang w:val="en-US"/>
+        </w:rPr>
+        <w:t xml:space="preserve"> (Video Junus) </w:t>
+      </w:r>
+      <w:r>
+        <w:rPr>
+          <w:lang w:val="en-US"/>
+        </w:rPr>
+        <w:sym w:font="Wingdings" w:char="F0E0"/>
+      </w:r>
+      <w:r>
+        <w:rPr>
+          <w:lang w:val="en-US"/>
+        </w:rPr>
+        <w:t xml:space="preserve"> to </w:t>
+      </w:r>
+      <w:proofErr w:type="spellStart"/>
+      <w:r>
+        <w:rPr>
+          <w:lang w:val="en-US"/>
+        </w:rPr>
+        <w:t>drawableObject</w:t>
+      </w:r>
+      <w:proofErr w:type="spellEnd"/>
+    </w:p>
+    <w:p>
+      <w:pPr>
+        <w:pStyle w:val="Listenabsatz"/>
+        <w:numPr>
+          <w:ilvl w:val="0"/>
+          <w:numId w:val="2"/>
+        </w:numPr>
+        <w:rPr>
+          <w:lang w:val="en-US"/>
+        </w:rPr>
+      </w:pPr>
+      <w:proofErr w:type="spellStart"/>
+      <w:r>
+        <w:rPr>
+          <w:lang w:val="en-US"/>
+        </w:rPr>
+        <w:t>Endboss</w:t>
+      </w:r>
+      <w:proofErr w:type="spellEnd"/>
+    </w:p>
+    <w:p>
+      <w:pPr>
+        <w:pStyle w:val="Listenabsatz"/>
+        <w:numPr>
+          <w:ilvl w:val="1"/>
+          <w:numId w:val="2"/>
+        </w:numPr>
+        <w:rPr>
+          <w:lang w:val="en-US"/>
+        </w:rPr>
+      </w:pPr>
+      <w:r>
+        <w:rPr>
+          <w:lang w:val="en-US"/>
+        </w:rPr>
+        <w:t>Only spawn 1 bottle</w:t>
+      </w:r>
+    </w:p>
+    <w:p>
+      <w:pPr>
+        <w:pStyle w:val="Listenabsatz"/>
+        <w:numPr>
+          <w:ilvl w:val="1"/>
+          <w:numId w:val="2"/>
+        </w:numPr>
+        <w:rPr>
+          <w:lang w:val="en-US"/>
+        </w:rPr>
+      </w:pPr>
+      <w:proofErr w:type="spellStart"/>
+      <w:r>
+        <w:rPr>
+          <w:lang w:val="en-US"/>
+        </w:rPr>
+        <w:t>Statusbar</w:t>
+      </w:r>
+      <w:proofErr w:type="spellEnd"/>
+    </w:p>
+    <w:p>
+      <w:pPr>
+        <w:pStyle w:val="Listenabsatz"/>
+        <w:numPr>
+          <w:ilvl w:val="1"/>
+          <w:numId w:val="2"/>
+        </w:numPr>
+        <w:rPr>
+          <w:lang w:val="en-US"/>
+        </w:rPr>
+      </w:pPr>
+      <w:r>
+        <w:rPr>
+          <w:lang w:val="en-US"/>
+        </w:rPr>
+        <w:t>Stopp intervals after character dead</w:t>
+      </w:r>
+    </w:p>
+    <w:p>
+      <w:pPr>
+        <w:pStyle w:val="Listenabsatz"/>
+        <w:numPr>
+          <w:ilvl w:val="0"/>
+          <w:numId w:val="2"/>
+        </w:numPr>
+        <w:rPr>
+          <w:lang w:val="en-US"/>
+        </w:rPr>
+      </w:pPr>
+      <w:proofErr w:type="spellStart"/>
+      <w:r>
+        <w:rPr>
+          <w:lang w:val="en-US"/>
+        </w:rPr>
+        <w:t>ChickenSmall</w:t>
+      </w:r>
+      <w:proofErr w:type="spellEnd"/>
+      <w:r>
+        <w:rPr>
+          <w:lang w:val="en-US"/>
+        </w:rPr>
+        <w:t xml:space="preserve"> flying</w:t>
+      </w:r>
+    </w:p>
+    <w:p>
+      <w:pPr>
+        <w:pStyle w:val="Listenabsatz"/>
+        <w:numPr>
+          <w:ilvl w:val="0"/>
+          <w:numId w:val="2"/>
+        </w:numPr>
+        <w:rPr>
+          <w:lang w:val="en-US"/>
+        </w:rPr>
+      </w:pPr>
+      <w:proofErr w:type="spellStart"/>
+      <w:r>
+        <w:rPr>
+          <w:lang w:val="en-US"/>
+        </w:rPr>
+        <w:t>Endboss</w:t>
+      </w:r>
+      <w:proofErr w:type="spellEnd"/>
+      <w:r>
+        <w:rPr>
+          <w:lang w:val="en-US"/>
+        </w:rPr>
+        <w:t xml:space="preserve"> not killable with jump</w:t>
+      </w:r>
+    </w:p>
+    <w:p>
+      <w:pPr>
+        <w:pStyle w:val="Listenabsatz"/>
+        <w:numPr>
+          <w:ilvl w:val="0"/>
+          <w:numId w:val="2"/>
+        </w:numPr>
+        <w:rPr>
+          <w:lang w:val="en-US"/>
+        </w:rPr>
+      </w:pPr>
+    </w:p>
+    <w:p>
+      <w:pPr>
+        <w:rPr>
+          <w:lang w:val="en-US"/>
+        </w:rPr>
+      </w:pPr>
+    </w:p>
+    <w:p>
+      <w:pPr>
+        <w:rPr>
+          <w:lang w:val="en-US"/>
+        </w:rPr>
+      </w:pPr>
+      <w:r>
+        <w:rPr>
+          <w:lang w:val="en-US"/>
+        </w:rPr>
+        <w:t xml:space="preserve">Ideen </w:t>
+      </w:r>
+      <w:proofErr w:type="spellStart"/>
+      <w:r>
+        <w:rPr>
+          <w:lang w:val="en-US"/>
+        </w:rPr>
+        <w:t>Bossfight</w:t>
+      </w:r>
+      <w:proofErr w:type="spellEnd"/>
+      <w:r>
+        <w:rPr>
+          <w:lang w:val="en-US"/>
+        </w:rPr>
+        <w:t>:</w:t>
+      </w:r>
+    </w:p>
+    <w:p>
+      <w:pPr>
+        <w:pStyle w:val="Listenabsatz"/>
+        <w:numPr>
+          <w:ilvl w:val="0"/>
+          <w:numId w:val="3"/>
+        </w:numPr>
+      </w:pPr>
+      <w:r>
+        <w:t>1 Runde: 3x3 Chicken von links u</w:t>
+      </w:r>
+      <w:r>
+        <w:t>nd von rechts, dann 3 Flaschen.</w:t>
+      </w:r>
+    </w:p>
+    <w:p>
+      <w:pPr>
+        <w:pStyle w:val="Listenabsatz"/>
+        <w:numPr>
+          <w:ilvl w:val="0"/>
+          <w:numId w:val="3"/>
+        </w:numPr>
+      </w:pPr>
+      <w:r>
+        <w:t xml:space="preserve">2 Runde: Boss wirft 3x3 </w:t>
+      </w:r>
+      <w:proofErr w:type="spellStart"/>
+      <w:r>
+        <w:t>ChickenSmall</w:t>
+      </w:r>
+      <w:proofErr w:type="spellEnd"/>
+      <w:r>
+        <w:t>, dann 3 Flaschen.</w:t>
+      </w:r>
+    </w:p>
+    <w:p>
+      <w:pPr>
+        <w:pStyle w:val="Listenabsatz"/>
+        <w:numPr>
+          <w:ilvl w:val="0"/>
+          <w:numId w:val="3"/>
+        </w:numPr>
+      </w:pPr>
+      <w:r>
+        <w:t xml:space="preserve">3 Runde: Boss fliegt, begleitet von </w:t>
+      </w:r>
+      <w:proofErr w:type="spellStart"/>
+      <w:r>
+        <w:t>ChickenSmallFlying</w:t>
+      </w:r>
+      <w:proofErr w:type="spellEnd"/>
+      <w:r>
+        <w:t>.</w:t>
+      </w:r>
     </w:p>
     <w:sectPr>
       <w:pgSz w:w="11906" w:h="16838"/>
@@ -746,11 +1097,127 @@
       </w:rPr>
     </w:lvl>
   </w:abstractNum>
+  <w:abstractNum w:abstractNumId="2" w15:restartNumberingAfterBreak="0">
+    <w:nsid w:val="730717DA"/>
+    <w:multiLevelType w:val="hybridMultilevel"/>
+    <w:tmpl w:val="98DA4F9A"/>
+    <w:lvl w:ilvl="0" w:tplc="08070001">
+      <w:start w:val="1"/>
+      <w:numFmt w:val="bullet"/>
+      <w:lvlText w:val=""/>
+      <w:lvlJc w:val="left"/>
+      <w:pPr>
+        <w:ind w:left="720" w:hanging="360"/>
+      </w:pPr>
+      <w:rPr>
+        <w:rFonts w:ascii="Symbol" w:hAnsi="Symbol" w:hint="default"/>
+      </w:rPr>
+    </w:lvl>
+    <w:lvl w:ilvl="1" w:tplc="08070003" w:tentative="1">
+      <w:start w:val="1"/>
+      <w:numFmt w:val="bullet"/>
+      <w:lvlText w:val="o"/>
+      <w:lvlJc w:val="left"/>
+      <w:pPr>
+        <w:ind w:left="1440" w:hanging="360"/>
+      </w:pPr>
+      <w:rPr>
+        <w:rFonts w:ascii="Courier New" w:hAnsi="Courier New" w:cs="Courier New" w:hint="default"/>
+      </w:rPr>
+    </w:lvl>
+    <w:lvl w:ilvl="2" w:tplc="08070005" w:tentative="1">
+      <w:start w:val="1"/>
+      <w:numFmt w:val="bullet"/>
+      <w:lvlText w:val=""/>
+      <w:lvlJc w:val="left"/>
+      <w:pPr>
+        <w:ind w:left="2160" w:hanging="360"/>
+      </w:pPr>
+      <w:rPr>
+        <w:rFonts w:ascii="Wingdings" w:hAnsi="Wingdings" w:hint="default"/>
+      </w:rPr>
+    </w:lvl>
+    <w:lvl w:ilvl="3" w:tplc="08070001" w:tentative="1">
+      <w:start w:val="1"/>
+      <w:numFmt w:val="bullet"/>
+      <w:lvlText w:val=""/>
+      <w:lvlJc w:val="left"/>
+      <w:pPr>
+        <w:ind w:left="2880" w:hanging="360"/>
+      </w:pPr>
+      <w:rPr>
+        <w:rFonts w:ascii="Symbol" w:hAnsi="Symbol" w:hint="default"/>
+      </w:rPr>
+    </w:lvl>
+    <w:lvl w:ilvl="4" w:tplc="08070003" w:tentative="1">
+      <w:start w:val="1"/>
+      <w:numFmt w:val="bullet"/>
+      <w:lvlText w:val="o"/>
+      <w:lvlJc w:val="left"/>
+      <w:pPr>
+        <w:ind w:left="3600" w:hanging="360"/>
+      </w:pPr>
+      <w:rPr>
+        <w:rFonts w:ascii="Courier New" w:hAnsi="Courier New" w:cs="Courier New" w:hint="default"/>
+      </w:rPr>
+    </w:lvl>
+    <w:lvl w:ilvl="5" w:tplc="08070005" w:tentative="1">
+      <w:start w:val="1"/>
+      <w:numFmt w:val="bullet"/>
+      <w:lvlText w:val=""/>
+      <w:lvlJc w:val="left"/>
+      <w:pPr>
+        <w:ind w:left="4320" w:hanging="360"/>
+      </w:pPr>
+      <w:rPr>
+        <w:rFonts w:ascii="Wingdings" w:hAnsi="Wingdings" w:hint="default"/>
+      </w:rPr>
+    </w:lvl>
+    <w:lvl w:ilvl="6" w:tplc="08070001" w:tentative="1">
+      <w:start w:val="1"/>
+      <w:numFmt w:val="bullet"/>
+      <w:lvlText w:val=""/>
+      <w:lvlJc w:val="left"/>
+      <w:pPr>
+        <w:ind w:left="5040" w:hanging="360"/>
+      </w:pPr>
+      <w:rPr>
+        <w:rFonts w:ascii="Symbol" w:hAnsi="Symbol" w:hint="default"/>
+      </w:rPr>
+    </w:lvl>
+    <w:lvl w:ilvl="7" w:tplc="08070003" w:tentative="1">
+      <w:start w:val="1"/>
+      <w:numFmt w:val="bullet"/>
+      <w:lvlText w:val="o"/>
+      <w:lvlJc w:val="left"/>
+      <w:pPr>
+        <w:ind w:left="5760" w:hanging="360"/>
+      </w:pPr>
+      <w:rPr>
+        <w:rFonts w:ascii="Courier New" w:hAnsi="Courier New" w:cs="Courier New" w:hint="default"/>
+      </w:rPr>
+    </w:lvl>
+    <w:lvl w:ilvl="8" w:tplc="08070005" w:tentative="1">
+      <w:start w:val="1"/>
+      <w:numFmt w:val="bullet"/>
+      <w:lvlText w:val=""/>
+      <w:lvlJc w:val="left"/>
+      <w:pPr>
+        <w:ind w:left="6480" w:hanging="360"/>
+      </w:pPr>
+      <w:rPr>
+        <w:rFonts w:ascii="Wingdings" w:hAnsi="Wingdings" w:hint="default"/>
+      </w:rPr>
+    </w:lvl>
+  </w:abstractNum>
   <w:num w:numId="1" w16cid:durableId="835342421">
     <w:abstractNumId w:val="1"/>
   </w:num>
   <w:num w:numId="2" w16cid:durableId="1154295600">
     <w:abstractNumId w:val="0"/>
+  </w:num>
+  <w:num w:numId="3" w16cid:durableId="113603461">
+    <w:abstractNumId w:val="2"/>
   </w:num>
 </w:numbering>
 </file>

</xml_diff>

<commit_message>
Refactoring: Endboss in separate array
</commit_message>
<xml_diff>
--- a/Todo El Pollo Loco.docx
+++ b/Todo El Pollo Loco.docx
@@ -74,24 +74,6 @@
         <w:rPr>
           <w:lang w:val="en-US"/>
         </w:rPr>
-        <w:t>Scriptevents</w:t>
-      </w:r>
-    </w:p>
-    <w:p>
-      <w:pPr>
-        <w:pStyle w:val="Listenabsatz"/>
-        <w:numPr>
-          <w:ilvl w:val="0"/>
-          <w:numId w:val="1"/>
-        </w:numPr>
-        <w:rPr>
-          <w:lang w:val="en-US"/>
-        </w:rPr>
-      </w:pPr>
-      <w:r>
-        <w:rPr>
-          <w:lang w:val="en-US"/>
-        </w:rPr>
         <w:t>Responsiveness</w:t>
       </w:r>
       <w:r>
@@ -310,24 +292,6 @@
         <w:rPr>
           <w:lang w:val="en-US"/>
         </w:rPr>
-        <w:t>Game Over</w:t>
-      </w:r>
-    </w:p>
-    <w:p>
-      <w:pPr>
-        <w:pStyle w:val="Listenabsatz"/>
-        <w:numPr>
-          <w:ilvl w:val="0"/>
-          <w:numId w:val="1"/>
-        </w:numPr>
-        <w:rPr>
-          <w:lang w:val="en-US"/>
-        </w:rPr>
-      </w:pPr>
-      <w:r>
-        <w:rPr>
-          <w:lang w:val="en-US"/>
-        </w:rPr>
         <w:t>Bugfix: When character should die it takes longer (2 times?)</w:t>
       </w:r>
     </w:p>
@@ -756,6 +720,42 @@
           <w:lang w:val="en-US"/>
         </w:rPr>
         <w:t xml:space="preserve"> not killable with jump</w:t>
+      </w:r>
+    </w:p>
+    <w:p>
+      <w:pPr>
+        <w:pStyle w:val="Listenabsatz"/>
+        <w:numPr>
+          <w:ilvl w:val="0"/>
+          <w:numId w:val="2"/>
+        </w:numPr>
+        <w:rPr>
+          <w:lang w:val="en-US"/>
+        </w:rPr>
+      </w:pPr>
+      <w:r>
+        <w:rPr>
+          <w:lang w:val="en-US"/>
+        </w:rPr>
+        <w:t>Scriptevents</w:t>
+      </w:r>
+    </w:p>
+    <w:p>
+      <w:pPr>
+        <w:pStyle w:val="Listenabsatz"/>
+        <w:numPr>
+          <w:ilvl w:val="0"/>
+          <w:numId w:val="2"/>
+        </w:numPr>
+        <w:rPr>
+          <w:lang w:val="en-US"/>
+        </w:rPr>
+      </w:pPr>
+      <w:r>
+        <w:rPr>
+          <w:lang w:val="en-US"/>
+        </w:rPr>
+        <w:t>Game Over</w:t>
       </w:r>
     </w:p>
     <w:p>

</xml_diff>

<commit_message>
index.html and menus integrated
</commit_message>
<xml_diff>
--- a/Todo El Pollo Loco.docx
+++ b/Todo El Pollo Loco.docx
@@ -74,6 +74,537 @@
         <w:rPr>
           <w:lang w:val="en-US"/>
         </w:rPr>
+        <w:t>Images</w:t>
+      </w:r>
+      <w:r>
+        <w:rPr>
+          <w:lang w:val="en-US"/>
+        </w:rPr>
+        <w:t xml:space="preserve"> in separate file</w:t>
+      </w:r>
+    </w:p>
+    <w:p>
+      <w:pPr>
+        <w:pStyle w:val="Listenabsatz"/>
+        <w:numPr>
+          <w:ilvl w:val="0"/>
+          <w:numId w:val="1"/>
+        </w:numPr>
+        <w:rPr>
+          <w:lang w:val="en-US"/>
+        </w:rPr>
+      </w:pPr>
+      <w:r>
+        <w:rPr>
+          <w:lang w:val="en-US"/>
+        </w:rPr>
+        <w:t>Split big files</w:t>
+      </w:r>
+    </w:p>
+    <w:p>
+      <w:pPr>
+        <w:pStyle w:val="Listenabsatz"/>
+        <w:numPr>
+          <w:ilvl w:val="0"/>
+          <w:numId w:val="1"/>
+        </w:numPr>
+        <w:rPr>
+          <w:lang w:val="en-US"/>
+        </w:rPr>
+      </w:pPr>
+      <w:r>
+        <w:rPr>
+          <w:lang w:val="en-US"/>
+        </w:rPr>
+        <w:t>Documentation</w:t>
+      </w:r>
+    </w:p>
+    <w:p>
+      <w:pPr>
+        <w:rPr>
+          <w:b/>
+          <w:lang w:val="en-US"/>
+        </w:rPr>
+      </w:pPr>
+      <w:r>
+        <w:rPr>
+          <w:b/>
+          <w:lang w:val="en-US"/>
+        </w:rPr>
+        <w:t>Done</w:t>
+      </w:r>
+    </w:p>
+    <w:p>
+      <w:pPr>
+        <w:pStyle w:val="Listenabsatz"/>
+        <w:numPr>
+          <w:ilvl w:val="0"/>
+          <w:numId w:val="2"/>
+        </w:numPr>
+        <w:rPr>
+          <w:lang w:val="en-US"/>
+        </w:rPr>
+      </w:pPr>
+      <w:r>
+        <w:rPr>
+          <w:lang w:val="en-US"/>
+        </w:rPr>
+        <w:t>Mini Jump after hitting enemy</w:t>
+      </w:r>
+    </w:p>
+    <w:p>
+      <w:pPr>
+        <w:pStyle w:val="Listenabsatz"/>
+        <w:numPr>
+          <w:ilvl w:val="0"/>
+          <w:numId w:val="2"/>
+        </w:numPr>
+        <w:rPr>
+          <w:lang w:val="en-US"/>
+        </w:rPr>
+      </w:pPr>
+      <w:r>
+        <w:rPr>
+          <w:lang w:val="en-US"/>
+        </w:rPr>
+        <w:t xml:space="preserve">Refactoring </w:t>
+      </w:r>
+      <w:proofErr w:type="spellStart"/>
+      <w:r>
+        <w:rPr>
+          <w:lang w:val="en-US"/>
+        </w:rPr>
+        <w:t>playAnimation</w:t>
+      </w:r>
+      <w:proofErr w:type="spellEnd"/>
+    </w:p>
+    <w:p>
+      <w:pPr>
+        <w:pStyle w:val="Listenabsatz"/>
+        <w:numPr>
+          <w:ilvl w:val="0"/>
+          <w:numId w:val="2"/>
+        </w:numPr>
+        <w:rPr>
+          <w:lang w:val="en-US"/>
+        </w:rPr>
+      </w:pPr>
+      <w:r>
+        <w:rPr>
+          <w:lang w:val="en-US"/>
+        </w:rPr>
+        <w:t>Throw bottles</w:t>
+      </w:r>
+    </w:p>
+    <w:p>
+      <w:pPr>
+        <w:pStyle w:val="Listenabsatz"/>
+        <w:numPr>
+          <w:ilvl w:val="1"/>
+          <w:numId w:val="2"/>
+        </w:numPr>
+        <w:rPr>
+          <w:lang w:val="en-US"/>
+        </w:rPr>
+      </w:pPr>
+      <w:r>
+        <w:rPr>
+          <w:lang w:val="en-US"/>
+        </w:rPr>
+        <w:t>Animations</w:t>
+      </w:r>
+    </w:p>
+    <w:p>
+      <w:pPr>
+        <w:pStyle w:val="Listenabsatz"/>
+        <w:numPr>
+          <w:ilvl w:val="1"/>
+          <w:numId w:val="2"/>
+        </w:numPr>
+        <w:rPr>
+          <w:lang w:val="en-US"/>
+        </w:rPr>
+      </w:pPr>
+      <w:r>
+        <w:rPr>
+          <w:lang w:val="en-US"/>
+        </w:rPr>
+        <w:t>Collision</w:t>
+      </w:r>
+    </w:p>
+    <w:p>
+      <w:pPr>
+        <w:pStyle w:val="Listenabsatz"/>
+        <w:numPr>
+          <w:ilvl w:val="0"/>
+          <w:numId w:val="2"/>
+        </w:numPr>
+        <w:rPr>
+          <w:lang w:val="en-US"/>
+        </w:rPr>
+      </w:pPr>
+      <w:r>
+        <w:rPr>
+          <w:lang w:val="en-US"/>
+        </w:rPr>
+        <w:t>Bugfix throw bottle: Bottle follows character after throw</w:t>
+      </w:r>
+    </w:p>
+    <w:p>
+      <w:pPr>
+        <w:pStyle w:val="Listenabsatz"/>
+        <w:numPr>
+          <w:ilvl w:val="0"/>
+          <w:numId w:val="2"/>
+        </w:numPr>
+        <w:rPr>
+          <w:lang w:val="en-US"/>
+        </w:rPr>
+      </w:pPr>
+      <w:r>
+        <w:rPr>
+          <w:lang w:val="en-US"/>
+        </w:rPr>
+        <w:t>Delete enemies after they left canvas</w:t>
+      </w:r>
+    </w:p>
+    <w:p>
+      <w:pPr>
+        <w:pStyle w:val="Listenabsatz"/>
+        <w:numPr>
+          <w:ilvl w:val="0"/>
+          <w:numId w:val="2"/>
+        </w:numPr>
+        <w:rPr>
+          <w:lang w:val="en-US"/>
+        </w:rPr>
+      </w:pPr>
+      <w:r>
+        <w:rPr>
+          <w:lang w:val="en-US"/>
+        </w:rPr>
+        <w:t>Bug movement Level end</w:t>
+      </w:r>
+    </w:p>
+    <w:p>
+      <w:pPr>
+        <w:pStyle w:val="Listenabsatz"/>
+        <w:numPr>
+          <w:ilvl w:val="0"/>
+          <w:numId w:val="2"/>
+        </w:numPr>
+        <w:rPr>
+          <w:lang w:val="en-US"/>
+        </w:rPr>
+      </w:pPr>
+      <w:r>
+        <w:rPr>
+          <w:lang w:val="en-US"/>
+        </w:rPr>
+        <w:t xml:space="preserve">Simplify </w:t>
+      </w:r>
+      <w:proofErr w:type="spellStart"/>
+      <w:r>
+        <w:rPr>
+          <w:lang w:val="en-US"/>
+        </w:rPr>
+        <w:t>setInterval</w:t>
+      </w:r>
+      <w:proofErr w:type="spellEnd"/>
+      <w:r>
+        <w:rPr>
+          <w:lang w:val="en-US"/>
+        </w:rPr>
+        <w:t xml:space="preserve"> (Video Junus) </w:t>
+      </w:r>
+      <w:r>
+        <w:rPr>
+          <w:lang w:val="en-US"/>
+        </w:rPr>
+        <w:sym w:font="Wingdings" w:char="F0E0"/>
+      </w:r>
+      <w:r>
+        <w:rPr>
+          <w:lang w:val="en-US"/>
+        </w:rPr>
+        <w:t xml:space="preserve"> to </w:t>
+      </w:r>
+      <w:proofErr w:type="spellStart"/>
+      <w:r>
+        <w:rPr>
+          <w:lang w:val="en-US"/>
+        </w:rPr>
+        <w:t>drawableObject</w:t>
+      </w:r>
+      <w:proofErr w:type="spellEnd"/>
+    </w:p>
+    <w:p>
+      <w:pPr>
+        <w:pStyle w:val="Listenabsatz"/>
+        <w:numPr>
+          <w:ilvl w:val="0"/>
+          <w:numId w:val="2"/>
+        </w:numPr>
+        <w:rPr>
+          <w:lang w:val="en-US"/>
+        </w:rPr>
+      </w:pPr>
+      <w:proofErr w:type="spellStart"/>
+      <w:r>
+        <w:rPr>
+          <w:lang w:val="en-US"/>
+        </w:rPr>
+        <w:t>Endboss</w:t>
+      </w:r>
+      <w:proofErr w:type="spellEnd"/>
+    </w:p>
+    <w:p>
+      <w:pPr>
+        <w:pStyle w:val="Listenabsatz"/>
+        <w:numPr>
+          <w:ilvl w:val="1"/>
+          <w:numId w:val="2"/>
+        </w:numPr>
+        <w:rPr>
+          <w:lang w:val="en-US"/>
+        </w:rPr>
+      </w:pPr>
+      <w:r>
+        <w:rPr>
+          <w:lang w:val="en-US"/>
+        </w:rPr>
+        <w:t>Only spawn 1 bottle</w:t>
+      </w:r>
+    </w:p>
+    <w:p>
+      <w:pPr>
+        <w:pStyle w:val="Listenabsatz"/>
+        <w:numPr>
+          <w:ilvl w:val="1"/>
+          <w:numId w:val="2"/>
+        </w:numPr>
+        <w:rPr>
+          <w:lang w:val="en-US"/>
+        </w:rPr>
+      </w:pPr>
+      <w:proofErr w:type="spellStart"/>
+      <w:r>
+        <w:rPr>
+          <w:lang w:val="en-US"/>
+        </w:rPr>
+        <w:t>Statusbar</w:t>
+      </w:r>
+      <w:proofErr w:type="spellEnd"/>
+    </w:p>
+    <w:p>
+      <w:pPr>
+        <w:pStyle w:val="Listenabsatz"/>
+        <w:numPr>
+          <w:ilvl w:val="1"/>
+          <w:numId w:val="2"/>
+        </w:numPr>
+        <w:rPr>
+          <w:lang w:val="en-US"/>
+        </w:rPr>
+      </w:pPr>
+      <w:r>
+        <w:rPr>
+          <w:lang w:val="en-US"/>
+        </w:rPr>
+        <w:t>Stopp intervals after character dead</w:t>
+      </w:r>
+    </w:p>
+    <w:p>
+      <w:pPr>
+        <w:pStyle w:val="Listenabsatz"/>
+        <w:numPr>
+          <w:ilvl w:val="0"/>
+          <w:numId w:val="2"/>
+        </w:numPr>
+        <w:rPr>
+          <w:lang w:val="en-US"/>
+        </w:rPr>
+      </w:pPr>
+      <w:proofErr w:type="spellStart"/>
+      <w:r>
+        <w:rPr>
+          <w:lang w:val="en-US"/>
+        </w:rPr>
+        <w:t>ChickenSmall</w:t>
+      </w:r>
+      <w:proofErr w:type="spellEnd"/>
+      <w:r>
+        <w:rPr>
+          <w:lang w:val="en-US"/>
+        </w:rPr>
+        <w:t xml:space="preserve"> flying</w:t>
+      </w:r>
+    </w:p>
+    <w:p>
+      <w:pPr>
+        <w:pStyle w:val="Listenabsatz"/>
+        <w:numPr>
+          <w:ilvl w:val="0"/>
+          <w:numId w:val="2"/>
+        </w:numPr>
+        <w:rPr>
+          <w:lang w:val="en-US"/>
+        </w:rPr>
+      </w:pPr>
+      <w:proofErr w:type="spellStart"/>
+      <w:r>
+        <w:rPr>
+          <w:lang w:val="en-US"/>
+        </w:rPr>
+        <w:t>Endboss</w:t>
+      </w:r>
+      <w:proofErr w:type="spellEnd"/>
+      <w:r>
+        <w:rPr>
+          <w:lang w:val="en-US"/>
+        </w:rPr>
+        <w:t xml:space="preserve"> not killable with jump</w:t>
+      </w:r>
+    </w:p>
+    <w:p>
+      <w:pPr>
+        <w:pStyle w:val="Listenabsatz"/>
+        <w:numPr>
+          <w:ilvl w:val="0"/>
+          <w:numId w:val="2"/>
+        </w:numPr>
+        <w:rPr>
+          <w:lang w:val="en-US"/>
+        </w:rPr>
+      </w:pPr>
+      <w:r>
+        <w:rPr>
+          <w:lang w:val="en-US"/>
+        </w:rPr>
+        <w:t>Scriptevents</w:t>
+      </w:r>
+    </w:p>
+    <w:p>
+      <w:pPr>
+        <w:pStyle w:val="Listenabsatz"/>
+        <w:numPr>
+          <w:ilvl w:val="0"/>
+          <w:numId w:val="2"/>
+        </w:numPr>
+        <w:rPr>
+          <w:lang w:val="en-US"/>
+        </w:rPr>
+      </w:pPr>
+      <w:r>
+        <w:rPr>
+          <w:lang w:val="en-US"/>
+        </w:rPr>
+        <w:t>Game Over</w:t>
+      </w:r>
+    </w:p>
+    <w:p>
+      <w:pPr>
+        <w:pStyle w:val="Listenabsatz"/>
+        <w:numPr>
+          <w:ilvl w:val="0"/>
+          <w:numId w:val="2"/>
+        </w:numPr>
+        <w:rPr>
+          <w:lang w:val="en-US"/>
+        </w:rPr>
+      </w:pPr>
+      <w:proofErr w:type="spellStart"/>
+      <w:r>
+        <w:rPr>
+          <w:lang w:val="en-US"/>
+        </w:rPr>
+        <w:t>Bugfixing</w:t>
+      </w:r>
+      <w:proofErr w:type="spellEnd"/>
+      <w:r>
+        <w:rPr>
+          <w:lang w:val="en-US"/>
+        </w:rPr>
+        <w:t xml:space="preserve">: </w:t>
+      </w:r>
+      <w:r>
+        <w:rPr>
+          <w:lang w:val="en-US"/>
+        </w:rPr>
+        <w:t>Sometimes black bar on right end</w:t>
+      </w:r>
+    </w:p>
+    <w:p>
+      <w:pPr>
+        <w:pStyle w:val="Listenabsatz"/>
+        <w:numPr>
+          <w:ilvl w:val="0"/>
+          <w:numId w:val="2"/>
+        </w:numPr>
+        <w:rPr>
+          <w:lang w:val="en-US"/>
+        </w:rPr>
+      </w:pPr>
+      <w:r>
+        <w:rPr>
+          <w:lang w:val="en-US"/>
+        </w:rPr>
+        <w:t>Fullscreen</w:t>
+      </w:r>
+      <w:r>
+        <w:rPr>
+          <w:lang w:val="en-US"/>
+        </w:rPr>
+        <w:t xml:space="preserve"> (request </w:t>
+      </w:r>
+      <w:proofErr w:type="spellStart"/>
+      <w:r>
+        <w:rPr>
+          <w:lang w:val="en-US"/>
+        </w:rPr>
+        <w:t>fullscreen</w:t>
+      </w:r>
+      <w:proofErr w:type="spellEnd"/>
+      <w:r>
+        <w:rPr>
+          <w:lang w:val="en-US"/>
+        </w:rPr>
+        <w:t>)</w:t>
+      </w:r>
+    </w:p>
+    <w:p>
+      <w:pPr>
+        <w:pStyle w:val="Listenabsatz"/>
+        <w:numPr>
+          <w:ilvl w:val="0"/>
+          <w:numId w:val="2"/>
+        </w:numPr>
+        <w:rPr>
+          <w:lang w:val="en-US"/>
+        </w:rPr>
+      </w:pPr>
+      <w:r>
+        <w:rPr>
+          <w:lang w:val="en-US"/>
+        </w:rPr>
+        <w:t>Mobile</w:t>
+      </w:r>
+    </w:p>
+    <w:p>
+      <w:pPr>
+        <w:pStyle w:val="Listenabsatz"/>
+        <w:numPr>
+          <w:ilvl w:val="0"/>
+          <w:numId w:val="2"/>
+        </w:numPr>
+        <w:rPr>
+          <w:lang w:val="en-US"/>
+        </w:rPr>
+      </w:pPr>
+      <w:r>
+        <w:rPr>
+          <w:lang w:val="en-US"/>
+        </w:rPr>
         <w:t>Responsiveness</w:t>
       </w:r>
       <w:r>
@@ -88,255 +619,165 @@
         <w:pStyle w:val="Listenabsatz"/>
         <w:numPr>
           <w:ilvl w:val="0"/>
-          <w:numId w:val="1"/>
-        </w:numPr>
-        <w:rPr>
-          <w:lang w:val="en-US"/>
-        </w:rPr>
-      </w:pPr>
-      <w:r>
-        <w:rPr>
-          <w:lang w:val="en-US"/>
-        </w:rPr>
-        <w:t>Mobile</w:t>
-      </w:r>
-    </w:p>
-    <w:p>
-      <w:pPr>
-        <w:pStyle w:val="Listenabsatz"/>
-        <w:numPr>
-          <w:ilvl w:val="0"/>
-          <w:numId w:val="1"/>
-        </w:numPr>
-        <w:rPr>
-          <w:lang w:val="en-US"/>
-        </w:rPr>
-      </w:pPr>
-      <w:r>
-        <w:rPr>
-          <w:lang w:val="en-US"/>
-        </w:rPr>
-        <w:t>Fullscreen</w:t>
-      </w:r>
-      <w:r>
-        <w:rPr>
-          <w:lang w:val="en-US"/>
-        </w:rPr>
-        <w:t xml:space="preserve"> (request </w:t>
+          <w:numId w:val="2"/>
+        </w:numPr>
+        <w:rPr>
+          <w:lang w:val="en-US"/>
+        </w:rPr>
+      </w:pPr>
+      <w:r>
+        <w:rPr>
+          <w:lang w:val="en-US"/>
+        </w:rPr>
+        <w:t>Link start game only on text.</w:t>
+      </w:r>
+    </w:p>
+    <w:p>
+      <w:pPr>
+        <w:pStyle w:val="Listenabsatz"/>
+        <w:numPr>
+          <w:ilvl w:val="0"/>
+          <w:numId w:val="2"/>
+        </w:numPr>
+        <w:rPr>
+          <w:lang w:val="en-US"/>
+        </w:rPr>
+      </w:pPr>
+      <w:r>
+        <w:rPr>
+          <w:lang w:val="en-US"/>
+        </w:rPr>
+        <w:t>Menu</w:t>
+      </w:r>
+    </w:p>
+    <w:p>
+      <w:pPr>
+        <w:pStyle w:val="Listenabsatz"/>
+        <w:numPr>
+          <w:ilvl w:val="1"/>
+          <w:numId w:val="2"/>
+        </w:numPr>
+        <w:rPr>
+          <w:lang w:val="en-US"/>
+        </w:rPr>
+      </w:pPr>
+      <w:r>
+        <w:rPr>
+          <w:lang w:val="en-US"/>
+        </w:rPr>
+        <w:t>Story</w:t>
+      </w:r>
+    </w:p>
+    <w:p>
+      <w:pPr>
+        <w:pStyle w:val="Listenabsatz"/>
+        <w:numPr>
+          <w:ilvl w:val="1"/>
+          <w:numId w:val="2"/>
+        </w:numPr>
+        <w:rPr>
+          <w:lang w:val="en-US"/>
+        </w:rPr>
+      </w:pPr>
+      <w:r>
+        <w:rPr>
+          <w:lang w:val="en-US"/>
+        </w:rPr>
+        <w:t>Keys</w:t>
+      </w:r>
+    </w:p>
+    <w:p>
+      <w:pPr>
+        <w:pStyle w:val="Listenabsatz"/>
+        <w:numPr>
+          <w:ilvl w:val="1"/>
+          <w:numId w:val="2"/>
+        </w:numPr>
+        <w:rPr>
+          <w:lang w:val="en-US"/>
+        </w:rPr>
+      </w:pPr>
+      <w:r>
+        <w:rPr>
+          <w:lang w:val="en-US"/>
+        </w:rPr>
+        <w:t>Settings Music</w:t>
+      </w:r>
+    </w:p>
+    <w:p>
+      <w:pPr>
+        <w:pStyle w:val="Listenabsatz"/>
+        <w:numPr>
+          <w:ilvl w:val="0"/>
+          <w:numId w:val="2"/>
+        </w:numPr>
+        <w:rPr>
+          <w:lang w:val="en-US"/>
+        </w:rPr>
+      </w:pPr>
+      <w:r>
+        <w:rPr>
+          <w:lang w:val="en-US"/>
+        </w:rPr>
+        <w:t>Intro Screen</w:t>
+      </w:r>
+    </w:p>
+    <w:p>
+      <w:pPr>
+        <w:pStyle w:val="Listenabsatz"/>
+        <w:numPr>
+          <w:ilvl w:val="0"/>
+          <w:numId w:val="2"/>
+        </w:numPr>
+        <w:rPr>
+          <w:lang w:val="en-US"/>
+        </w:rPr>
+      </w:pPr>
+      <w:r>
+        <w:rPr>
+          <w:lang w:val="en-US"/>
+        </w:rPr>
+        <w:t>Story</w:t>
+      </w:r>
+    </w:p>
+    <w:p>
+      <w:pPr>
+        <w:pStyle w:val="Listenabsatz"/>
+        <w:numPr>
+          <w:ilvl w:val="0"/>
+          <w:numId w:val="2"/>
+        </w:numPr>
+        <w:rPr>
+          <w:lang w:val="en-US"/>
+        </w:rPr>
+      </w:pPr>
+      <w:r>
+        <w:rPr>
+          <w:lang w:val="en-US"/>
+        </w:rPr>
+        <w:t xml:space="preserve">Rectangle </w:t>
       </w:r>
       <w:proofErr w:type="spellStart"/>
       <w:r>
         <w:rPr>
           <w:lang w:val="en-US"/>
         </w:rPr>
-        <w:t>fullscreen</w:t>
+        <w:t>Endboss</w:t>
       </w:r>
       <w:proofErr w:type="spellEnd"/>
       <w:r>
         <w:rPr>
           <w:lang w:val="en-US"/>
         </w:rPr>
-        <w:t>)</w:t>
-      </w:r>
-    </w:p>
-    <w:p>
-      <w:pPr>
-        <w:pStyle w:val="Listenabsatz"/>
-        <w:numPr>
-          <w:ilvl w:val="0"/>
-          <w:numId w:val="1"/>
-        </w:numPr>
-        <w:rPr>
-          <w:lang w:val="en-US"/>
-        </w:rPr>
-      </w:pPr>
-      <w:r>
-        <w:rPr>
-          <w:lang w:val="en-US"/>
-        </w:rPr>
-        <w:t>Images</w:t>
-      </w:r>
-      <w:r>
-        <w:rPr>
-          <w:lang w:val="en-US"/>
-        </w:rPr>
-        <w:t xml:space="preserve"> in separate file</w:t>
-      </w:r>
-    </w:p>
-    <w:p>
-      <w:pPr>
-        <w:pStyle w:val="Listenabsatz"/>
-        <w:numPr>
-          <w:ilvl w:val="0"/>
-          <w:numId w:val="1"/>
-        </w:numPr>
-        <w:rPr>
-          <w:lang w:val="en-US"/>
-        </w:rPr>
-      </w:pPr>
-      <w:r>
-        <w:rPr>
-          <w:lang w:val="en-US"/>
-        </w:rPr>
-        <w:t>Documentation</w:t>
-      </w:r>
-    </w:p>
-    <w:p>
-      <w:pPr>
-        <w:pStyle w:val="Listenabsatz"/>
-        <w:numPr>
-          <w:ilvl w:val="0"/>
-          <w:numId w:val="1"/>
-        </w:numPr>
-        <w:rPr>
-          <w:lang w:val="en-US"/>
-        </w:rPr>
-      </w:pPr>
-      <w:r>
-        <w:rPr>
-          <w:lang w:val="en-US"/>
-        </w:rPr>
-        <w:t>Intro Screen</w:t>
-      </w:r>
-    </w:p>
-    <w:p>
-      <w:pPr>
-        <w:pStyle w:val="Listenabsatz"/>
-        <w:numPr>
-          <w:ilvl w:val="0"/>
-          <w:numId w:val="1"/>
-        </w:numPr>
-        <w:rPr>
-          <w:lang w:val="en-US"/>
-        </w:rPr>
-      </w:pPr>
-      <w:r>
-        <w:rPr>
-          <w:lang w:val="en-US"/>
-        </w:rPr>
-        <w:t>Menu</w:t>
-      </w:r>
-    </w:p>
-    <w:p>
-      <w:pPr>
-        <w:pStyle w:val="Listenabsatz"/>
-        <w:numPr>
-          <w:ilvl w:val="1"/>
-          <w:numId w:val="1"/>
-        </w:numPr>
-        <w:rPr>
-          <w:lang w:val="en-US"/>
-        </w:rPr>
-      </w:pPr>
-      <w:r>
-        <w:rPr>
-          <w:lang w:val="en-US"/>
-        </w:rPr>
-        <w:t>Story</w:t>
-      </w:r>
-    </w:p>
-    <w:p>
-      <w:pPr>
-        <w:pStyle w:val="Listenabsatz"/>
-        <w:numPr>
-          <w:ilvl w:val="1"/>
-          <w:numId w:val="1"/>
-        </w:numPr>
-        <w:rPr>
-          <w:lang w:val="en-US"/>
-        </w:rPr>
-      </w:pPr>
-      <w:r>
-        <w:rPr>
-          <w:lang w:val="en-US"/>
-        </w:rPr>
-        <w:t>Keys</w:t>
-      </w:r>
-    </w:p>
-    <w:p>
-      <w:pPr>
-        <w:pStyle w:val="Listenabsatz"/>
-        <w:numPr>
-          <w:ilvl w:val="1"/>
-          <w:numId w:val="1"/>
-        </w:numPr>
-        <w:rPr>
-          <w:lang w:val="en-US"/>
-        </w:rPr>
-      </w:pPr>
-      <w:r>
-        <w:rPr>
-          <w:lang w:val="en-US"/>
-        </w:rPr>
-        <w:t>Settings</w:t>
-      </w:r>
-      <w:r>
-        <w:rPr>
-          <w:lang w:val="en-US"/>
-        </w:rPr>
-        <w:t xml:space="preserve"> Music</w:t>
-      </w:r>
-    </w:p>
-    <w:p>
-      <w:pPr>
-        <w:pStyle w:val="Listenabsatz"/>
-        <w:numPr>
-          <w:ilvl w:val="0"/>
-          <w:numId w:val="1"/>
-        </w:numPr>
-        <w:rPr>
-          <w:lang w:val="en-US"/>
-        </w:rPr>
-      </w:pPr>
-      <w:r>
-        <w:rPr>
-          <w:lang w:val="en-US"/>
-        </w:rPr>
-        <w:t>Bugfix: When character should die it takes longer (2 times?)</w:t>
-      </w:r>
-    </w:p>
-    <w:p>
-      <w:pPr>
-        <w:pStyle w:val="Listenabsatz"/>
-        <w:numPr>
-          <w:ilvl w:val="0"/>
-          <w:numId w:val="1"/>
-        </w:numPr>
-        <w:rPr>
-          <w:lang w:val="en-US"/>
-        </w:rPr>
-      </w:pPr>
-      <w:r>
-        <w:rPr>
-          <w:lang w:val="en-US"/>
-        </w:rPr>
-        <w:t>Esc opens Menu</w:t>
-      </w:r>
-    </w:p>
-    <w:p>
-      <w:pPr>
-        <w:pStyle w:val="Listenabsatz"/>
-        <w:numPr>
-          <w:ilvl w:val="0"/>
-          <w:numId w:val="1"/>
-        </w:numPr>
-        <w:rPr>
-          <w:lang w:val="en-US"/>
-        </w:rPr>
-      </w:pPr>
-      <w:r>
-        <w:rPr>
-          <w:lang w:val="en-US"/>
-        </w:rPr>
-        <w:t>Story</w:t>
-      </w:r>
-    </w:p>
-    <w:p>
-      <w:pPr>
-        <w:pStyle w:val="Listenabsatz"/>
-        <w:numPr>
-          <w:ilvl w:val="0"/>
-          <w:numId w:val="1"/>
+        <w:t xml:space="preserve"> smaller</w:t>
+      </w:r>
+    </w:p>
+    <w:p>
+      <w:pPr>
+        <w:pStyle w:val="Listenabsatz"/>
+        <w:numPr>
+          <w:ilvl w:val="0"/>
+          <w:numId w:val="2"/>
         </w:numPr>
         <w:rPr>
           <w:lang w:val="en-US"/>
@@ -347,517 +788,92 @@
         <w:rPr>
           <w:lang w:val="en-US"/>
         </w:rPr>
-        <w:t>Bugfixing</w:t>
+        <w:t>Endfight</w:t>
       </w:r>
       <w:proofErr w:type="spellEnd"/>
       <w:r>
         <w:rPr>
           <w:lang w:val="en-US"/>
         </w:rPr>
-        <w:t>:</w:t>
-      </w:r>
-    </w:p>
-    <w:p>
-      <w:pPr>
-        <w:pStyle w:val="Listenabsatz"/>
-        <w:numPr>
-          <w:ilvl w:val="1"/>
-          <w:numId w:val="1"/>
-        </w:numPr>
-        <w:rPr>
-          <w:lang w:val="en-US"/>
-        </w:rPr>
-      </w:pPr>
-      <w:r>
-        <w:rPr>
-          <w:lang w:val="en-US"/>
-        </w:rPr>
-        <w:t>Sometimes black bar on right end</w:t>
-      </w:r>
-    </w:p>
-    <w:p>
-      <w:pPr>
-        <w:rPr>
-          <w:b/>
-          <w:lang w:val="en-US"/>
-        </w:rPr>
-      </w:pPr>
-      <w:r>
-        <w:rPr>
-          <w:b/>
-          <w:lang w:val="en-US"/>
-        </w:rPr>
-        <w:t>Done</w:t>
-      </w:r>
-    </w:p>
-    <w:p>
-      <w:pPr>
-        <w:pStyle w:val="Listenabsatz"/>
-        <w:numPr>
-          <w:ilvl w:val="0"/>
-          <w:numId w:val="2"/>
-        </w:numPr>
-        <w:rPr>
-          <w:lang w:val="en-US"/>
-        </w:rPr>
-      </w:pPr>
-      <w:r>
-        <w:rPr>
-          <w:lang w:val="en-US"/>
-        </w:rPr>
-        <w:t>Mini Jump after hitting enemy</w:t>
-      </w:r>
-    </w:p>
-    <w:p>
-      <w:pPr>
-        <w:pStyle w:val="Listenabsatz"/>
-        <w:numPr>
-          <w:ilvl w:val="0"/>
-          <w:numId w:val="2"/>
-        </w:numPr>
-        <w:rPr>
-          <w:lang w:val="en-US"/>
-        </w:rPr>
-      </w:pPr>
-      <w:r>
-        <w:rPr>
-          <w:lang w:val="en-US"/>
-        </w:rPr>
-        <w:t xml:space="preserve">Refactoring </w:t>
-      </w:r>
+        <w:t xml:space="preserve"> bottles no spawn on player</w:t>
+      </w:r>
+    </w:p>
+    <w:p>
+      <w:pPr>
+        <w:pStyle w:val="Listenabsatz"/>
+        <w:numPr>
+          <w:ilvl w:val="0"/>
+          <w:numId w:val="2"/>
+        </w:numPr>
+        <w:rPr>
+          <w:lang w:val="en-US"/>
+        </w:rPr>
+      </w:pPr>
       <w:proofErr w:type="spellStart"/>
       <w:r>
         <w:rPr>
           <w:lang w:val="en-US"/>
         </w:rPr>
-        <w:t>playAnimation</w:t>
+        <w:t>Endfight</w:t>
       </w:r>
       <w:proofErr w:type="spellEnd"/>
-    </w:p>
-    <w:p>
-      <w:pPr>
-        <w:pStyle w:val="Listenabsatz"/>
-        <w:numPr>
-          <w:ilvl w:val="0"/>
-          <w:numId w:val="2"/>
-        </w:numPr>
-        <w:rPr>
-          <w:lang w:val="en-US"/>
-        </w:rPr>
-      </w:pPr>
-      <w:r>
-        <w:rPr>
-          <w:lang w:val="en-US"/>
-        </w:rPr>
-        <w:t>Throw bottles</w:t>
-      </w:r>
-    </w:p>
-    <w:p>
-      <w:pPr>
-        <w:pStyle w:val="Listenabsatz"/>
-        <w:numPr>
-          <w:ilvl w:val="1"/>
-          <w:numId w:val="2"/>
-        </w:numPr>
-        <w:rPr>
-          <w:lang w:val="en-US"/>
-        </w:rPr>
-      </w:pPr>
-      <w:r>
-        <w:rPr>
-          <w:lang w:val="en-US"/>
-        </w:rPr>
-        <w:t>Animations</w:t>
-      </w:r>
-    </w:p>
-    <w:p>
-      <w:pPr>
-        <w:pStyle w:val="Listenabsatz"/>
-        <w:numPr>
-          <w:ilvl w:val="1"/>
-          <w:numId w:val="2"/>
-        </w:numPr>
-        <w:rPr>
-          <w:lang w:val="en-US"/>
-        </w:rPr>
-      </w:pPr>
-      <w:r>
-        <w:rPr>
-          <w:lang w:val="en-US"/>
-        </w:rPr>
-        <w:t>Collision</w:t>
-      </w:r>
-    </w:p>
-    <w:p>
-      <w:pPr>
-        <w:pStyle w:val="Listenabsatz"/>
-        <w:numPr>
-          <w:ilvl w:val="0"/>
-          <w:numId w:val="2"/>
-        </w:numPr>
-        <w:rPr>
-          <w:lang w:val="en-US"/>
-        </w:rPr>
-      </w:pPr>
-      <w:r>
-        <w:rPr>
-          <w:lang w:val="en-US"/>
-        </w:rPr>
-        <w:t>Bugfix throw bottle: Bottle follows character after throw</w:t>
-      </w:r>
-    </w:p>
-    <w:p>
-      <w:pPr>
-        <w:pStyle w:val="Listenabsatz"/>
-        <w:numPr>
-          <w:ilvl w:val="0"/>
-          <w:numId w:val="2"/>
-        </w:numPr>
-        <w:rPr>
-          <w:lang w:val="en-US"/>
-        </w:rPr>
-      </w:pPr>
-      <w:r>
-        <w:rPr>
-          <w:lang w:val="en-US"/>
-        </w:rPr>
-        <w:t>Delete enemies after they left canvas</w:t>
-      </w:r>
-    </w:p>
-    <w:p>
-      <w:pPr>
-        <w:pStyle w:val="Listenabsatz"/>
-        <w:numPr>
-          <w:ilvl w:val="0"/>
-          <w:numId w:val="2"/>
-        </w:numPr>
-        <w:rPr>
-          <w:lang w:val="en-US"/>
-        </w:rPr>
-      </w:pPr>
-      <w:r>
-        <w:rPr>
-          <w:lang w:val="en-US"/>
-        </w:rPr>
-        <w:t>Bug movement Level end</w:t>
-      </w:r>
-    </w:p>
-    <w:p>
-      <w:pPr>
-        <w:pStyle w:val="Listenabsatz"/>
-        <w:numPr>
-          <w:ilvl w:val="0"/>
-          <w:numId w:val="2"/>
-        </w:numPr>
-        <w:rPr>
-          <w:lang w:val="en-US"/>
-        </w:rPr>
-      </w:pPr>
-      <w:r>
-        <w:rPr>
-          <w:lang w:val="en-US"/>
-        </w:rPr>
-        <w:t xml:space="preserve">Simplify </w:t>
+      <w:r>
+        <w:rPr>
+          <w:lang w:val="en-US"/>
+        </w:rPr>
+        <w:t xml:space="preserve"> flying animation smoother</w:t>
+      </w:r>
+    </w:p>
+    <w:p>
+      <w:pPr>
+        <w:pStyle w:val="Listenabsatz"/>
+        <w:numPr>
+          <w:ilvl w:val="0"/>
+          <w:numId w:val="2"/>
+        </w:numPr>
+        <w:rPr>
+          <w:lang w:val="en-US"/>
+        </w:rPr>
+      </w:pPr>
+      <w:r>
+        <w:rPr>
+          <w:lang w:val="en-US"/>
+        </w:rPr>
+        <w:t xml:space="preserve">Set health </w:t>
       </w:r>
       <w:proofErr w:type="spellStart"/>
       <w:r>
         <w:rPr>
           <w:lang w:val="en-US"/>
         </w:rPr>
-        <w:t>setInterval</w:t>
+        <w:t>endboss</w:t>
       </w:r>
       <w:proofErr w:type="spellEnd"/>
       <w:r>
         <w:rPr>
           <w:lang w:val="en-US"/>
         </w:rPr>
-        <w:t xml:space="preserve"> (Video Junus) </w:t>
-      </w:r>
-      <w:r>
-        <w:rPr>
-          <w:lang w:val="en-US"/>
-        </w:rPr>
-        <w:sym w:font="Wingdings" w:char="F0E0"/>
-      </w:r>
-      <w:r>
-        <w:rPr>
-          <w:lang w:val="en-US"/>
-        </w:rPr>
-        <w:t xml:space="preserve"> to </w:t>
-      </w:r>
-      <w:proofErr w:type="spellStart"/>
-      <w:r>
-        <w:rPr>
-          <w:lang w:val="en-US"/>
-        </w:rPr>
-        <w:t>drawableObject</w:t>
-      </w:r>
-      <w:proofErr w:type="spellEnd"/>
-    </w:p>
-    <w:p>
-      <w:pPr>
-        <w:pStyle w:val="Listenabsatz"/>
-        <w:numPr>
-          <w:ilvl w:val="0"/>
-          <w:numId w:val="2"/>
-        </w:numPr>
-        <w:rPr>
-          <w:lang w:val="en-US"/>
-        </w:rPr>
-      </w:pPr>
-      <w:proofErr w:type="spellStart"/>
-      <w:r>
-        <w:rPr>
-          <w:lang w:val="en-US"/>
-        </w:rPr>
-        <w:t>Endboss</w:t>
-      </w:r>
-      <w:proofErr w:type="spellEnd"/>
-    </w:p>
-    <w:p>
-      <w:pPr>
-        <w:pStyle w:val="Listenabsatz"/>
-        <w:numPr>
-          <w:ilvl w:val="1"/>
-          <w:numId w:val="2"/>
-        </w:numPr>
-        <w:rPr>
-          <w:lang w:val="en-US"/>
-        </w:rPr>
-      </w:pPr>
-      <w:r>
-        <w:rPr>
-          <w:lang w:val="en-US"/>
-        </w:rPr>
-        <w:t>Only spawn 1 bottle</w:t>
-      </w:r>
-    </w:p>
-    <w:p>
-      <w:pPr>
-        <w:pStyle w:val="Listenabsatz"/>
-        <w:numPr>
-          <w:ilvl w:val="1"/>
-          <w:numId w:val="2"/>
-        </w:numPr>
-        <w:rPr>
-          <w:lang w:val="en-US"/>
-        </w:rPr>
-      </w:pPr>
-      <w:proofErr w:type="spellStart"/>
-      <w:r>
-        <w:rPr>
-          <w:lang w:val="en-US"/>
-        </w:rPr>
-        <w:t>Statusbar</w:t>
-      </w:r>
-      <w:proofErr w:type="spellEnd"/>
-    </w:p>
-    <w:p>
-      <w:pPr>
-        <w:pStyle w:val="Listenabsatz"/>
-        <w:numPr>
-          <w:ilvl w:val="1"/>
-          <w:numId w:val="2"/>
-        </w:numPr>
-        <w:rPr>
-          <w:lang w:val="en-US"/>
-        </w:rPr>
-      </w:pPr>
-      <w:r>
-        <w:rPr>
-          <w:lang w:val="en-US"/>
-        </w:rPr>
-        <w:t>Stopp intervals after character dead</w:t>
-      </w:r>
-    </w:p>
-    <w:p>
-      <w:pPr>
-        <w:pStyle w:val="Listenabsatz"/>
-        <w:numPr>
-          <w:ilvl w:val="0"/>
-          <w:numId w:val="2"/>
-        </w:numPr>
-        <w:rPr>
-          <w:lang w:val="en-US"/>
-        </w:rPr>
-      </w:pPr>
-      <w:proofErr w:type="spellStart"/>
-      <w:r>
-        <w:rPr>
-          <w:lang w:val="en-US"/>
-        </w:rPr>
-        <w:t>ChickenSmall</w:t>
-      </w:r>
-      <w:proofErr w:type="spellEnd"/>
-      <w:r>
-        <w:rPr>
-          <w:lang w:val="en-US"/>
-        </w:rPr>
-        <w:t xml:space="preserve"> flying</w:t>
-      </w:r>
-    </w:p>
-    <w:p>
-      <w:pPr>
-        <w:pStyle w:val="Listenabsatz"/>
-        <w:numPr>
-          <w:ilvl w:val="0"/>
-          <w:numId w:val="2"/>
-        </w:numPr>
-        <w:rPr>
-          <w:lang w:val="en-US"/>
-        </w:rPr>
-      </w:pPr>
-      <w:proofErr w:type="spellStart"/>
-      <w:r>
-        <w:rPr>
-          <w:lang w:val="en-US"/>
-        </w:rPr>
-        <w:t>Endboss</w:t>
-      </w:r>
-      <w:proofErr w:type="spellEnd"/>
-      <w:r>
-        <w:rPr>
-          <w:lang w:val="en-US"/>
-        </w:rPr>
-        <w:t xml:space="preserve"> not killable with jump</w:t>
-      </w:r>
-    </w:p>
-    <w:p>
-      <w:pPr>
-        <w:pStyle w:val="Listenabsatz"/>
-        <w:numPr>
-          <w:ilvl w:val="0"/>
-          <w:numId w:val="2"/>
-        </w:numPr>
-        <w:rPr>
-          <w:lang w:val="en-US"/>
-        </w:rPr>
-      </w:pPr>
-      <w:r>
-        <w:rPr>
-          <w:lang w:val="en-US"/>
-        </w:rPr>
-        <w:t>Scriptevents</w:t>
-      </w:r>
-    </w:p>
-    <w:p>
-      <w:pPr>
-        <w:pStyle w:val="Listenabsatz"/>
-        <w:numPr>
-          <w:ilvl w:val="0"/>
-          <w:numId w:val="2"/>
-        </w:numPr>
-        <w:rPr>
-          <w:lang w:val="en-US"/>
-        </w:rPr>
-      </w:pPr>
-      <w:r>
-        <w:rPr>
-          <w:lang w:val="en-US"/>
-        </w:rPr>
-        <w:t>Game Over</w:t>
-      </w:r>
-    </w:p>
-    <w:p>
-      <w:pPr>
-        <w:pStyle w:val="Listenabsatz"/>
-        <w:numPr>
-          <w:ilvl w:val="0"/>
-          <w:numId w:val="2"/>
-        </w:numPr>
-        <w:rPr>
-          <w:lang w:val="en-US"/>
-        </w:rPr>
-      </w:pPr>
-    </w:p>
-    <w:p>
-      <w:pPr>
-        <w:rPr>
-          <w:lang w:val="en-US"/>
-        </w:rPr>
-      </w:pPr>
-    </w:p>
-    <w:p>
-      <w:pPr>
-        <w:rPr>
-          <w:lang w:val="en-US"/>
-        </w:rPr>
-      </w:pPr>
-      <w:r>
-        <w:rPr>
-          <w:lang w:val="en-US"/>
-        </w:rPr>
-        <w:t xml:space="preserve">Ideen </w:t>
-      </w:r>
-      <w:proofErr w:type="spellStart"/>
-      <w:r>
-        <w:rPr>
-          <w:lang w:val="en-US"/>
-        </w:rPr>
-        <w:t>Bossfight</w:t>
-      </w:r>
-      <w:proofErr w:type="spellEnd"/>
-      <w:r>
-        <w:rPr>
-          <w:lang w:val="en-US"/>
-        </w:rPr>
-        <w:t>:</w:t>
-      </w:r>
-    </w:p>
-    <w:p>
-      <w:pPr>
-        <w:pStyle w:val="Listenabsatz"/>
-        <w:numPr>
-          <w:ilvl w:val="0"/>
-          <w:numId w:val="3"/>
-        </w:numPr>
-      </w:pPr>
-      <w:r>
-        <w:t>1 Runde: 3x3 Chicken von links u</w:t>
-      </w:r>
-      <w:r>
-        <w:t>nd von rechts, dann 3 Flaschen.</w:t>
-      </w:r>
-    </w:p>
-    <w:p>
-      <w:pPr>
-        <w:pStyle w:val="Listenabsatz"/>
-        <w:numPr>
-          <w:ilvl w:val="0"/>
-          <w:numId w:val="3"/>
-        </w:numPr>
-      </w:pPr>
-      <w:r>
-        <w:t xml:space="preserve">2 Runde: Boss wirft 3x3 </w:t>
-      </w:r>
-      <w:proofErr w:type="spellStart"/>
-      <w:r>
-        <w:t>ChickenSmall</w:t>
-      </w:r>
-      <w:proofErr w:type="spellEnd"/>
-      <w:r>
-        <w:t>, dann 3 Flaschen.</w:t>
-      </w:r>
-    </w:p>
-    <w:p>
-      <w:pPr>
-        <w:pStyle w:val="Listenabsatz"/>
-        <w:numPr>
-          <w:ilvl w:val="0"/>
-          <w:numId w:val="3"/>
-        </w:numPr>
-      </w:pPr>
-      <w:r>
-        <w:t xml:space="preserve">3 Runde: Boss fliegt, begleitet von </w:t>
-      </w:r>
-      <w:proofErr w:type="spellStart"/>
-      <w:r>
-        <w:t>ChickenSmallFlying</w:t>
-      </w:r>
-      <w:proofErr w:type="spellEnd"/>
-      <w:r>
-        <w:t>.</w:t>
-      </w:r>
+        <w:t xml:space="preserve"> to 100</w:t>
+      </w:r>
+    </w:p>
+    <w:p>
+      <w:pPr>
+        <w:pStyle w:val="Listenabsatz"/>
+        <w:numPr>
+          <w:ilvl w:val="0"/>
+          <w:numId w:val="2"/>
+        </w:numPr>
+        <w:rPr>
+          <w:lang w:val="en-US"/>
+        </w:rPr>
+      </w:pPr>
+    </w:p>
+    <w:p>
+      <w:pPr>
+        <w:rPr>
+          <w:lang w:val="en-US"/>
+        </w:rPr>
+      </w:pPr>
     </w:p>
     <w:sectPr>
       <w:pgSz w:w="11906" w:h="16838"/>

</xml_diff>

<commit_message>
Sound FX inserted (exept endboss)
</commit_message>
<xml_diff>
--- a/Todo El Pollo Loco.docx
+++ b/Todo El Pollo Loco.docx
@@ -121,6 +121,24 @@
     </w:p>
     <w:p>
       <w:pPr>
+        <w:pStyle w:val="Listenabsatz"/>
+        <w:numPr>
+          <w:ilvl w:val="0"/>
+          <w:numId w:val="1"/>
+        </w:numPr>
+        <w:rPr>
+          <w:lang w:val="en-US"/>
+        </w:rPr>
+      </w:pPr>
+      <w:r>
+        <w:rPr>
+          <w:lang w:val="en-US"/>
+        </w:rPr>
+        <w:t>End: Animation Endboss stop / sound flying chicken stop</w:t>
+      </w:r>
+    </w:p>
+    <w:p>
+      <w:pPr>
         <w:rPr>
           <w:b/>
           <w:lang w:val="en-US"/>
@@ -167,16 +185,8 @@
         <w:rPr>
           <w:lang w:val="en-US"/>
         </w:rPr>
-        <w:t xml:space="preserve">Refactoring </w:t>
-      </w:r>
-      <w:proofErr w:type="spellStart"/>
-      <w:r>
-        <w:rPr>
-          <w:lang w:val="en-US"/>
-        </w:rPr>
-        <w:t>playAnimation</w:t>
-      </w:r>
-      <w:proofErr w:type="spellEnd"/>
+        <w:t>Refactoring playAnimation</w:t>
+      </w:r>
     </w:p>
     <w:p>
       <w:pPr>
@@ -301,21 +311,7 @@
         <w:rPr>
           <w:lang w:val="en-US"/>
         </w:rPr>
-        <w:t xml:space="preserve">Simplify </w:t>
-      </w:r>
-      <w:proofErr w:type="spellStart"/>
-      <w:r>
-        <w:rPr>
-          <w:lang w:val="en-US"/>
-        </w:rPr>
-        <w:t>setInterval</w:t>
-      </w:r>
-      <w:proofErr w:type="spellEnd"/>
-      <w:r>
-        <w:rPr>
-          <w:lang w:val="en-US"/>
-        </w:rPr>
-        <w:t xml:space="preserve"> (Video Junus) </w:t>
+        <w:t xml:space="preserve">Simplify setInterval (Video Junus) </w:t>
       </w:r>
       <w:r>
         <w:rPr>
@@ -327,36 +323,26 @@
         <w:rPr>
           <w:lang w:val="en-US"/>
         </w:rPr>
-        <w:t xml:space="preserve"> to </w:t>
-      </w:r>
-      <w:proofErr w:type="spellStart"/>
-      <w:r>
-        <w:rPr>
-          <w:lang w:val="en-US"/>
-        </w:rPr>
-        <w:t>drawableObject</w:t>
-      </w:r>
-      <w:proofErr w:type="spellEnd"/>
-    </w:p>
-    <w:p>
-      <w:pPr>
-        <w:pStyle w:val="Listenabsatz"/>
-        <w:numPr>
-          <w:ilvl w:val="0"/>
-          <w:numId w:val="2"/>
-        </w:numPr>
-        <w:rPr>
-          <w:lang w:val="en-US"/>
-        </w:rPr>
-      </w:pPr>
-      <w:proofErr w:type="spellStart"/>
+        <w:t xml:space="preserve"> to drawableObject</w:t>
+      </w:r>
+    </w:p>
+    <w:p>
+      <w:pPr>
+        <w:pStyle w:val="Listenabsatz"/>
+        <w:numPr>
+          <w:ilvl w:val="0"/>
+          <w:numId w:val="2"/>
+        </w:numPr>
+        <w:rPr>
+          <w:lang w:val="en-US"/>
+        </w:rPr>
+      </w:pPr>
       <w:r>
         <w:rPr>
           <w:lang w:val="en-US"/>
         </w:rPr>
         <w:t>Endboss</w:t>
       </w:r>
-      <w:proofErr w:type="spellEnd"/>
     </w:p>
     <w:p>
       <w:pPr>
@@ -387,14 +373,12 @@
           <w:lang w:val="en-US"/>
         </w:rPr>
       </w:pPr>
-      <w:proofErr w:type="spellStart"/>
       <w:r>
         <w:rPr>
           <w:lang w:val="en-US"/>
         </w:rPr>
         <w:t>Statusbar</w:t>
       </w:r>
-      <w:proofErr w:type="spellEnd"/>
     </w:p>
     <w:p>
       <w:pPr>
@@ -425,45 +409,29 @@
           <w:lang w:val="en-US"/>
         </w:rPr>
       </w:pPr>
-      <w:proofErr w:type="spellStart"/>
-      <w:r>
-        <w:rPr>
-          <w:lang w:val="en-US"/>
-        </w:rPr>
-        <w:t>ChickenSmall</w:t>
-      </w:r>
-      <w:proofErr w:type="spellEnd"/>
-      <w:r>
-        <w:rPr>
-          <w:lang w:val="en-US"/>
-        </w:rPr>
-        <w:t xml:space="preserve"> flying</w:t>
-      </w:r>
-    </w:p>
-    <w:p>
-      <w:pPr>
-        <w:pStyle w:val="Listenabsatz"/>
-        <w:numPr>
-          <w:ilvl w:val="0"/>
-          <w:numId w:val="2"/>
-        </w:numPr>
-        <w:rPr>
-          <w:lang w:val="en-US"/>
-        </w:rPr>
-      </w:pPr>
-      <w:proofErr w:type="spellStart"/>
-      <w:r>
-        <w:rPr>
-          <w:lang w:val="en-US"/>
-        </w:rPr>
-        <w:t>Endboss</w:t>
-      </w:r>
-      <w:proofErr w:type="spellEnd"/>
-      <w:r>
-        <w:rPr>
-          <w:lang w:val="en-US"/>
-        </w:rPr>
-        <w:t xml:space="preserve"> not killable with jump</w:t>
+      <w:r>
+        <w:rPr>
+          <w:lang w:val="en-US"/>
+        </w:rPr>
+        <w:t>ChickenSmall flying</w:t>
+      </w:r>
+    </w:p>
+    <w:p>
+      <w:pPr>
+        <w:pStyle w:val="Listenabsatz"/>
+        <w:numPr>
+          <w:ilvl w:val="0"/>
+          <w:numId w:val="2"/>
+        </w:numPr>
+        <w:rPr>
+          <w:lang w:val="en-US"/>
+        </w:rPr>
+      </w:pPr>
+      <w:r>
+        <w:rPr>
+          <w:lang w:val="en-US"/>
+        </w:rPr>
+        <w:t>Endboss not killable with jump</w:t>
       </w:r>
     </w:p>
     <w:p>
@@ -513,19 +481,11 @@
           <w:lang w:val="en-US"/>
         </w:rPr>
       </w:pPr>
-      <w:proofErr w:type="spellStart"/>
-      <w:r>
-        <w:rPr>
-          <w:lang w:val="en-US"/>
-        </w:rPr>
-        <w:t>Bugfixing</w:t>
-      </w:r>
-      <w:proofErr w:type="spellEnd"/>
-      <w:r>
-        <w:rPr>
-          <w:lang w:val="en-US"/>
-        </w:rPr>
-        <w:t xml:space="preserve">: </w:t>
+      <w:r>
+        <w:rPr>
+          <w:lang w:val="en-US"/>
+        </w:rPr>
+        <w:t xml:space="preserve">Bugfixing: </w:t>
       </w:r>
       <w:r>
         <w:rPr>
@@ -555,21 +515,7 @@
         <w:rPr>
           <w:lang w:val="en-US"/>
         </w:rPr>
-        <w:t xml:space="preserve"> (request </w:t>
-      </w:r>
-      <w:proofErr w:type="spellStart"/>
-      <w:r>
-        <w:rPr>
-          <w:lang w:val="en-US"/>
-        </w:rPr>
-        <w:t>fullscreen</w:t>
-      </w:r>
-      <w:proofErr w:type="spellEnd"/>
-      <w:r>
-        <w:rPr>
-          <w:lang w:val="en-US"/>
-        </w:rPr>
-        <w:t>)</w:t>
+        <w:t xml:space="preserve"> (request fullscreen)</w:t>
       </w:r>
     </w:p>
     <w:p>
@@ -755,105 +701,61 @@
         <w:rPr>
           <w:lang w:val="en-US"/>
         </w:rPr>
-        <w:t xml:space="preserve">Rectangle </w:t>
-      </w:r>
-      <w:proofErr w:type="spellStart"/>
-      <w:r>
-        <w:rPr>
-          <w:lang w:val="en-US"/>
-        </w:rPr>
-        <w:t>Endboss</w:t>
-      </w:r>
-      <w:proofErr w:type="spellEnd"/>
-      <w:r>
-        <w:rPr>
-          <w:lang w:val="en-US"/>
-        </w:rPr>
-        <w:t xml:space="preserve"> smaller</w:t>
-      </w:r>
-    </w:p>
-    <w:p>
-      <w:pPr>
-        <w:pStyle w:val="Listenabsatz"/>
-        <w:numPr>
-          <w:ilvl w:val="0"/>
-          <w:numId w:val="2"/>
-        </w:numPr>
-        <w:rPr>
-          <w:lang w:val="en-US"/>
-        </w:rPr>
-      </w:pPr>
-      <w:proofErr w:type="spellStart"/>
-      <w:r>
-        <w:rPr>
-          <w:lang w:val="en-US"/>
-        </w:rPr>
-        <w:t>Endfight</w:t>
-      </w:r>
-      <w:proofErr w:type="spellEnd"/>
-      <w:r>
-        <w:rPr>
-          <w:lang w:val="en-US"/>
-        </w:rPr>
-        <w:t xml:space="preserve"> bottles no spawn on player</w:t>
-      </w:r>
-    </w:p>
-    <w:p>
-      <w:pPr>
-        <w:pStyle w:val="Listenabsatz"/>
-        <w:numPr>
-          <w:ilvl w:val="0"/>
-          <w:numId w:val="2"/>
-        </w:numPr>
-        <w:rPr>
-          <w:lang w:val="en-US"/>
-        </w:rPr>
-      </w:pPr>
-      <w:proofErr w:type="spellStart"/>
-      <w:r>
-        <w:rPr>
-          <w:lang w:val="en-US"/>
-        </w:rPr>
-        <w:t>Endfight</w:t>
-      </w:r>
-      <w:proofErr w:type="spellEnd"/>
-      <w:r>
-        <w:rPr>
-          <w:lang w:val="en-US"/>
-        </w:rPr>
-        <w:t xml:space="preserve"> flying animation smoother</w:t>
-      </w:r>
-    </w:p>
-    <w:p>
-      <w:pPr>
-        <w:pStyle w:val="Listenabsatz"/>
-        <w:numPr>
-          <w:ilvl w:val="0"/>
-          <w:numId w:val="2"/>
-        </w:numPr>
-        <w:rPr>
-          <w:lang w:val="en-US"/>
-        </w:rPr>
-      </w:pPr>
-      <w:r>
-        <w:rPr>
-          <w:lang w:val="en-US"/>
-        </w:rPr>
-        <w:t xml:space="preserve">Set health </w:t>
-      </w:r>
-      <w:proofErr w:type="spellStart"/>
-      <w:r>
-        <w:rPr>
-          <w:lang w:val="en-US"/>
-        </w:rPr>
-        <w:t>endboss</w:t>
-      </w:r>
-      <w:proofErr w:type="spellEnd"/>
-      <w:r>
-        <w:rPr>
-          <w:lang w:val="en-US"/>
-        </w:rPr>
-        <w:t xml:space="preserve"> to 100</w:t>
+        <w:t>Rectangle Endboss smaller</w:t>
+      </w:r>
+    </w:p>
+    <w:p>
+      <w:pPr>
+        <w:pStyle w:val="Listenabsatz"/>
+        <w:numPr>
+          <w:ilvl w:val="0"/>
+          <w:numId w:val="2"/>
+        </w:numPr>
+        <w:rPr>
+          <w:lang w:val="en-US"/>
+        </w:rPr>
+      </w:pPr>
+      <w:r>
+        <w:rPr>
+          <w:lang w:val="en-US"/>
+        </w:rPr>
+        <w:t>Endfight bottles no spawn on player</w:t>
+      </w:r>
+    </w:p>
+    <w:p>
+      <w:pPr>
+        <w:pStyle w:val="Listenabsatz"/>
+        <w:numPr>
+          <w:ilvl w:val="0"/>
+          <w:numId w:val="2"/>
+        </w:numPr>
+        <w:rPr>
+          <w:lang w:val="en-US"/>
+        </w:rPr>
+      </w:pPr>
+      <w:r>
+        <w:rPr>
+          <w:lang w:val="en-US"/>
+        </w:rPr>
+        <w:t>Endfight flying animation smoother</w:t>
+      </w:r>
+    </w:p>
+    <w:p>
+      <w:pPr>
+        <w:pStyle w:val="Listenabsatz"/>
+        <w:numPr>
+          <w:ilvl w:val="0"/>
+          <w:numId w:val="2"/>
+        </w:numPr>
+        <w:rPr>
+          <w:lang w:val="en-US"/>
+        </w:rPr>
+      </w:pPr>
+      <w:r>
+        <w:rPr>
+          <w:lang w:val="en-US"/>
+        </w:rPr>
+        <w:t>Set health endboss to 100</w:t>
       </w:r>
     </w:p>
     <w:p>

</xml_diff>

<commit_message>
Bugfix throw bottle mobile
</commit_message>
<xml_diff>
--- a/Todo El Pollo Loco.docx
+++ b/Todo El Pollo Loco.docx
@@ -27,12 +27,300 @@
       <w:pPr>
         <w:rPr>
           <w:b/>
+          <w:bCs/>
           <w:lang w:val="en-US"/>
         </w:rPr>
       </w:pPr>
       <w:r>
         <w:rPr>
           <w:b/>
+          <w:bCs/>
+          <w:lang w:val="en-US"/>
+        </w:rPr>
+        <w:t>Todo</w:t>
+      </w:r>
+    </w:p>
+    <w:p>
+      <w:pPr>
+        <w:rPr>
+          <w:b/>
+          <w:bCs/>
+        </w:rPr>
+      </w:pPr>
+    </w:p>
+    <w:p>
+      <w:pPr>
+        <w:rPr>
+          <w:b/>
+          <w:bCs/>
+        </w:rPr>
+      </w:pPr>
+      <w:r>
+        <w:rPr>
+          <w:b/>
+          <w:bCs/>
+        </w:rPr>
+        <w:t>Rückmeldung an Mihai</w:t>
+      </w:r>
+    </w:p>
+    <w:p>
+      <w:pPr>
+        <w:pStyle w:val="Listenabsatz"/>
+        <w:numPr>
+          <w:ilvl w:val="0"/>
+          <w:numId w:val="5"/>
+        </w:numPr>
+        <w:rPr>
+          <w:b/>
+          <w:bCs/>
+          <w:lang w:val="en-US"/>
+        </w:rPr>
+      </w:pPr>
+      <w:r>
+        <w:rPr>
+          <w:bCs/>
+          <w:lang w:val="en-US"/>
+        </w:rPr>
+        <w:t>Mobile throw button</w:t>
+      </w:r>
+      <w:r>
+        <w:rPr>
+          <w:bCs/>
+          <w:lang w:val="en-US"/>
+        </w:rPr>
+        <w:t>: check</w:t>
+      </w:r>
+      <w:r>
+        <w:rPr>
+          <w:bCs/>
+          <w:lang w:val="en-US"/>
+        </w:rPr>
+        <w:t xml:space="preserve"> </w:t>
+      </w:r>
+      <w:r>
+        <w:rPr>
+          <w:bCs/>
+          <w:lang w:val="en-US"/>
+        </w:rPr>
+        <w:t>(Throw bottle wäre in keyboard.class.js zu finden gewesen)</w:t>
+      </w:r>
+    </w:p>
+    <w:p>
+      <w:pPr>
+        <w:pStyle w:val="Listenabsatz"/>
+        <w:numPr>
+          <w:ilvl w:val="0"/>
+          <w:numId w:val="5"/>
+        </w:numPr>
+        <w:rPr>
+          <w:b/>
+          <w:bCs/>
+          <w:lang w:val="en-US"/>
+        </w:rPr>
+      </w:pPr>
+      <w:r>
+        <w:rPr>
+          <w:bCs/>
+          <w:lang w:val="en-US"/>
+        </w:rPr>
+        <w:t>Names of Files consistency: check</w:t>
+      </w:r>
+    </w:p>
+    <w:p>
+      <w:pPr>
+        <w:pStyle w:val="Listenabsatz"/>
+        <w:numPr>
+          <w:ilvl w:val="0"/>
+          <w:numId w:val="5"/>
+        </w:numPr>
+        <w:rPr>
+          <w:b/>
+          <w:bCs/>
+          <w:lang w:val="en-US"/>
+        </w:rPr>
+      </w:pPr>
+      <w:r>
+        <w:rPr>
+          <w:bCs/>
+          <w:lang w:val="en-US"/>
+        </w:rPr>
+        <w:t>Level create clouds in separate function: check</w:t>
+      </w:r>
+    </w:p>
+    <w:p>
+      <w:pPr>
+        <w:pStyle w:val="Listenabsatz"/>
+        <w:numPr>
+          <w:ilvl w:val="0"/>
+          <w:numId w:val="5"/>
+        </w:numPr>
+        <w:rPr>
+          <w:b/>
+          <w:bCs/>
+        </w:rPr>
+      </w:pPr>
+      <w:r>
+        <w:rPr>
+          <w:bCs/>
+        </w:rPr>
+        <w:t>Eliminate console logs</w:t>
+      </w:r>
+      <w:r>
+        <w:rPr>
+          <w:bCs/>
+        </w:rPr>
+        <w:t xml:space="preserve">: </w:t>
+      </w:r>
+      <w:r>
+        <w:rPr>
+          <w:bCs/>
+        </w:rPr>
+        <w:t>Ist eine andere Datei von Aleksander Demyanovych</w:t>
+      </w:r>
+    </w:p>
+    <w:p>
+      <w:pPr>
+        <w:pStyle w:val="Listenabsatz"/>
+        <w:numPr>
+          <w:ilvl w:val="0"/>
+          <w:numId w:val="5"/>
+        </w:numPr>
+        <w:rPr>
+          <w:b/>
+          <w:bCs/>
+          <w:lang w:val="en-US"/>
+        </w:rPr>
+      </w:pPr>
+      <w:r>
+        <w:rPr>
+          <w:bCs/>
+          <w:lang w:val="en-US"/>
+        </w:rPr>
+        <w:t>Character images in separate file</w:t>
+      </w:r>
+      <w:r>
+        <w:rPr>
+          <w:bCs/>
+          <w:lang w:val="en-US"/>
+        </w:rPr>
+        <w:t>: check</w:t>
+      </w:r>
+    </w:p>
+    <w:p>
+      <w:pPr>
+        <w:pStyle w:val="Listenabsatz"/>
+        <w:numPr>
+          <w:ilvl w:val="0"/>
+          <w:numId w:val="5"/>
+        </w:numPr>
+        <w:rPr>
+          <w:b/>
+          <w:bCs/>
+          <w:lang w:val="en-US"/>
+        </w:rPr>
+      </w:pPr>
+      <w:r>
+        <w:rPr>
+          <w:bCs/>
+          <w:lang w:val="en-US"/>
+        </w:rPr>
+        <w:t>Hight Character landing changes</w:t>
+      </w:r>
+      <w:r>
+        <w:rPr>
+          <w:bCs/>
+          <w:lang w:val="en-US"/>
+        </w:rPr>
+        <w:t xml:space="preserve"> / </w:t>
+      </w:r>
+      <w:r>
+        <w:rPr>
+          <w:bCs/>
+          <w:lang w:val="en-US"/>
+        </w:rPr>
+        <w:t>Level where character walks higher</w:t>
+      </w:r>
+      <w:r>
+        <w:rPr>
+          <w:bCs/>
+          <w:lang w:val="en-US"/>
+        </w:rPr>
+        <w:t>: check</w:t>
+      </w:r>
+    </w:p>
+    <w:p>
+      <w:pPr>
+        <w:pStyle w:val="Listenabsatz"/>
+        <w:numPr>
+          <w:ilvl w:val="0"/>
+          <w:numId w:val="5"/>
+        </w:numPr>
+        <w:rPr>
+          <w:b/>
+          <w:bCs/>
+          <w:lang w:val="en-US"/>
+        </w:rPr>
+      </w:pPr>
+      <w:r>
+        <w:rPr>
+          <w:bCs/>
+          <w:lang w:val="en-US"/>
+        </w:rPr>
+        <w:t xml:space="preserve">Buttons mobile </w:t>
+      </w:r>
+      <w:r>
+        <w:rPr>
+          <w:bCs/>
+          <w:lang w:val="en-US"/>
+        </w:rPr>
+        <w:t>smaller: check</w:t>
+      </w:r>
+    </w:p>
+    <w:p>
+      <w:pPr>
+        <w:pStyle w:val="Listenabsatz"/>
+        <w:numPr>
+          <w:ilvl w:val="0"/>
+          <w:numId w:val="5"/>
+        </w:numPr>
+        <w:rPr>
+          <w:b/>
+          <w:bCs/>
+          <w:lang w:val="fr-CH"/>
+        </w:rPr>
+      </w:pPr>
+      <w:r>
+        <w:rPr>
+          <w:bCs/>
+          <w:lang w:val="fr-CH"/>
+        </w:rPr>
+        <w:t>Mobile landscape: Change orientation</w:t>
+      </w:r>
+      <w:r>
+        <w:rPr>
+          <w:bCs/>
+          <w:lang w:val="fr-CH"/>
+        </w:rPr>
+        <w:t>: c</w:t>
+      </w:r>
+      <w:r>
+        <w:rPr>
+          <w:bCs/>
+          <w:lang w:val="fr-CH"/>
+        </w:rPr>
+        <w:t>heck</w:t>
+      </w:r>
+    </w:p>
+    <w:p>
+      <w:pPr>
+        <w:rPr>
+          <w:b/>
+          <w:lang w:val="en-US"/>
+        </w:rPr>
+      </w:pPr>
+      <w:r>
+        <w:rPr>
+          <w:b/>
           <w:lang w:val="en-US"/>
         </w:rPr>
         <w:t>Done</w:t>
@@ -71,16 +359,8 @@
         <w:rPr>
           <w:lang w:val="en-US"/>
         </w:rPr>
-        <w:t xml:space="preserve">Refactoring </w:t>
-      </w:r>
-      <w:proofErr w:type="spellStart"/>
-      <w:r>
-        <w:rPr>
-          <w:lang w:val="en-US"/>
-        </w:rPr>
-        <w:t>playAnimation</w:t>
-      </w:r>
-      <w:proofErr w:type="spellEnd"/>
+        <w:t>Refactoring playAnimation</w:t>
+      </w:r>
     </w:p>
     <w:p>
       <w:pPr>
@@ -205,21 +485,7 @@
         <w:rPr>
           <w:lang w:val="en-US"/>
         </w:rPr>
-        <w:t xml:space="preserve">Simplify </w:t>
-      </w:r>
-      <w:proofErr w:type="spellStart"/>
-      <w:r>
-        <w:rPr>
-          <w:lang w:val="en-US"/>
-        </w:rPr>
-        <w:t>setInterval</w:t>
-      </w:r>
-      <w:proofErr w:type="spellEnd"/>
-      <w:r>
-        <w:rPr>
-          <w:lang w:val="en-US"/>
-        </w:rPr>
-        <w:t xml:space="preserve"> (Video Junus) </w:t>
+        <w:t xml:space="preserve">Simplify setInterval (Video Junus) </w:t>
       </w:r>
       <w:r>
         <w:rPr>
@@ -231,36 +497,26 @@
         <w:rPr>
           <w:lang w:val="en-US"/>
         </w:rPr>
-        <w:t xml:space="preserve"> to </w:t>
-      </w:r>
-      <w:proofErr w:type="spellStart"/>
-      <w:r>
-        <w:rPr>
-          <w:lang w:val="en-US"/>
-        </w:rPr>
-        <w:t>drawableObject</w:t>
-      </w:r>
-      <w:proofErr w:type="spellEnd"/>
-    </w:p>
-    <w:p>
-      <w:pPr>
-        <w:pStyle w:val="Listenabsatz"/>
-        <w:numPr>
-          <w:ilvl w:val="0"/>
-          <w:numId w:val="2"/>
-        </w:numPr>
-        <w:rPr>
-          <w:lang w:val="en-US"/>
-        </w:rPr>
-      </w:pPr>
-      <w:proofErr w:type="spellStart"/>
+        <w:t xml:space="preserve"> to drawableObject</w:t>
+      </w:r>
+    </w:p>
+    <w:p>
+      <w:pPr>
+        <w:pStyle w:val="Listenabsatz"/>
+        <w:numPr>
+          <w:ilvl w:val="0"/>
+          <w:numId w:val="2"/>
+        </w:numPr>
+        <w:rPr>
+          <w:lang w:val="en-US"/>
+        </w:rPr>
+      </w:pPr>
       <w:r>
         <w:rPr>
           <w:lang w:val="en-US"/>
         </w:rPr>
         <w:t>Endboss</w:t>
       </w:r>
-      <w:proofErr w:type="spellEnd"/>
     </w:p>
     <w:p>
       <w:pPr>
@@ -291,14 +547,12 @@
           <w:lang w:val="en-US"/>
         </w:rPr>
       </w:pPr>
-      <w:proofErr w:type="spellStart"/>
       <w:r>
         <w:rPr>
           <w:lang w:val="en-US"/>
         </w:rPr>
         <w:t>Statusbar</w:t>
       </w:r>
-      <w:proofErr w:type="spellEnd"/>
     </w:p>
     <w:p>
       <w:pPr>
@@ -329,66 +583,48 @@
           <w:lang w:val="en-US"/>
         </w:rPr>
       </w:pPr>
-      <w:proofErr w:type="spellStart"/>
-      <w:r>
-        <w:rPr>
-          <w:lang w:val="en-US"/>
-        </w:rPr>
-        <w:t>ChickenSmall</w:t>
-      </w:r>
-      <w:proofErr w:type="spellEnd"/>
-      <w:r>
-        <w:rPr>
-          <w:lang w:val="en-US"/>
-        </w:rPr>
-        <w:t xml:space="preserve"> flying</w:t>
-      </w:r>
-    </w:p>
-    <w:p>
-      <w:pPr>
-        <w:pStyle w:val="Listenabsatz"/>
-        <w:numPr>
-          <w:ilvl w:val="0"/>
-          <w:numId w:val="2"/>
-        </w:numPr>
-        <w:rPr>
-          <w:lang w:val="en-US"/>
-        </w:rPr>
-      </w:pPr>
-      <w:proofErr w:type="spellStart"/>
-      <w:r>
-        <w:rPr>
-          <w:lang w:val="en-US"/>
-        </w:rPr>
-        <w:t>Endboss</w:t>
-      </w:r>
-      <w:proofErr w:type="spellEnd"/>
-      <w:r>
-        <w:rPr>
-          <w:lang w:val="en-US"/>
-        </w:rPr>
-        <w:t xml:space="preserve"> not killable with jump</w:t>
-      </w:r>
-    </w:p>
-    <w:p>
-      <w:pPr>
-        <w:pStyle w:val="Listenabsatz"/>
-        <w:numPr>
-          <w:ilvl w:val="0"/>
-          <w:numId w:val="2"/>
-        </w:numPr>
-        <w:rPr>
-          <w:lang w:val="en-US"/>
-        </w:rPr>
-      </w:pPr>
-      <w:proofErr w:type="spellStart"/>
+      <w:r>
+        <w:rPr>
+          <w:lang w:val="en-US"/>
+        </w:rPr>
+        <w:t>ChickenSmall flying</w:t>
+      </w:r>
+    </w:p>
+    <w:p>
+      <w:pPr>
+        <w:pStyle w:val="Listenabsatz"/>
+        <w:numPr>
+          <w:ilvl w:val="0"/>
+          <w:numId w:val="2"/>
+        </w:numPr>
+        <w:rPr>
+          <w:lang w:val="en-US"/>
+        </w:rPr>
+      </w:pPr>
+      <w:r>
+        <w:rPr>
+          <w:lang w:val="en-US"/>
+        </w:rPr>
+        <w:t>Endboss not killable with jump</w:t>
+      </w:r>
+    </w:p>
+    <w:p>
+      <w:pPr>
+        <w:pStyle w:val="Listenabsatz"/>
+        <w:numPr>
+          <w:ilvl w:val="0"/>
+          <w:numId w:val="2"/>
+        </w:numPr>
+        <w:rPr>
+          <w:lang w:val="en-US"/>
+        </w:rPr>
+      </w:pPr>
       <w:r>
         <w:rPr>
           <w:lang w:val="en-US"/>
         </w:rPr>
         <w:t>Scriptevents</w:t>
       </w:r>
-      <w:proofErr w:type="spellEnd"/>
     </w:p>
     <w:p>
       <w:pPr>
@@ -419,19 +655,11 @@
           <w:lang w:val="en-US"/>
         </w:rPr>
       </w:pPr>
-      <w:proofErr w:type="spellStart"/>
-      <w:r>
-        <w:rPr>
-          <w:lang w:val="en-US"/>
-        </w:rPr>
-        <w:t>Bugfixing</w:t>
-      </w:r>
-      <w:proofErr w:type="spellEnd"/>
-      <w:r>
-        <w:rPr>
-          <w:lang w:val="en-US"/>
-        </w:rPr>
-        <w:t xml:space="preserve">: </w:t>
+      <w:r>
+        <w:rPr>
+          <w:lang w:val="en-US"/>
+        </w:rPr>
+        <w:t xml:space="preserve">Bugfixing: </w:t>
       </w:r>
       <w:r>
         <w:rPr>
@@ -461,21 +689,7 @@
         <w:rPr>
           <w:lang w:val="en-US"/>
         </w:rPr>
-        <w:t xml:space="preserve"> (request </w:t>
-      </w:r>
-      <w:proofErr w:type="spellStart"/>
-      <w:r>
-        <w:rPr>
-          <w:lang w:val="en-US"/>
-        </w:rPr>
-        <w:t>fullscreen</w:t>
-      </w:r>
-      <w:proofErr w:type="spellEnd"/>
-      <w:r>
-        <w:rPr>
-          <w:lang w:val="en-US"/>
-        </w:rPr>
-        <w:t>)</w:t>
+        <w:t xml:space="preserve"> (request fullscreen)</w:t>
       </w:r>
     </w:p>
     <w:p>
@@ -661,105 +875,62 @@
         <w:rPr>
           <w:lang w:val="en-US"/>
         </w:rPr>
-        <w:t xml:space="preserve">Rectangle </w:t>
-      </w:r>
-      <w:proofErr w:type="spellStart"/>
-      <w:r>
-        <w:rPr>
-          <w:lang w:val="en-US"/>
-        </w:rPr>
-        <w:t>Endboss</w:t>
-      </w:r>
-      <w:proofErr w:type="spellEnd"/>
-      <w:r>
-        <w:rPr>
-          <w:lang w:val="en-US"/>
-        </w:rPr>
-        <w:t xml:space="preserve"> smaller</w:t>
-      </w:r>
-    </w:p>
-    <w:p>
-      <w:pPr>
-        <w:pStyle w:val="Listenabsatz"/>
-        <w:numPr>
-          <w:ilvl w:val="0"/>
-          <w:numId w:val="2"/>
-        </w:numPr>
-        <w:rPr>
-          <w:lang w:val="en-US"/>
-        </w:rPr>
-      </w:pPr>
-      <w:proofErr w:type="spellStart"/>
-      <w:r>
-        <w:rPr>
-          <w:lang w:val="en-US"/>
-        </w:rPr>
-        <w:t>Endfight</w:t>
-      </w:r>
-      <w:proofErr w:type="spellEnd"/>
-      <w:r>
-        <w:rPr>
-          <w:lang w:val="en-US"/>
-        </w:rPr>
-        <w:t xml:space="preserve"> bottles no spawn on player</w:t>
-      </w:r>
-    </w:p>
-    <w:p>
-      <w:pPr>
-        <w:pStyle w:val="Listenabsatz"/>
-        <w:numPr>
-          <w:ilvl w:val="0"/>
-          <w:numId w:val="2"/>
-        </w:numPr>
-        <w:rPr>
-          <w:lang w:val="en-US"/>
-        </w:rPr>
-      </w:pPr>
-      <w:proofErr w:type="spellStart"/>
-      <w:r>
-        <w:rPr>
-          <w:lang w:val="en-US"/>
-        </w:rPr>
-        <w:t>Endfight</w:t>
-      </w:r>
-      <w:proofErr w:type="spellEnd"/>
-      <w:r>
-        <w:rPr>
-          <w:lang w:val="en-US"/>
-        </w:rPr>
-        <w:t xml:space="preserve"> flying animation smoother</w:t>
-      </w:r>
-    </w:p>
-    <w:p>
-      <w:pPr>
-        <w:pStyle w:val="Listenabsatz"/>
-        <w:numPr>
-          <w:ilvl w:val="0"/>
-          <w:numId w:val="2"/>
-        </w:numPr>
-        <w:rPr>
-          <w:lang w:val="en-US"/>
-        </w:rPr>
-      </w:pPr>
-      <w:r>
-        <w:rPr>
-          <w:lang w:val="en-US"/>
-        </w:rPr>
-        <w:t xml:space="preserve">Set health </w:t>
-      </w:r>
-      <w:proofErr w:type="spellStart"/>
-      <w:r>
-        <w:rPr>
-          <w:lang w:val="en-US"/>
-        </w:rPr>
-        <w:t>endboss</w:t>
-      </w:r>
-      <w:proofErr w:type="spellEnd"/>
-      <w:r>
-        <w:rPr>
-          <w:lang w:val="en-US"/>
-        </w:rPr>
-        <w:t xml:space="preserve"> to 100</w:t>
+        <w:t>Rectangle Endboss smaller</w:t>
+      </w:r>
+    </w:p>
+    <w:p>
+      <w:pPr>
+        <w:pStyle w:val="Listenabsatz"/>
+        <w:numPr>
+          <w:ilvl w:val="0"/>
+          <w:numId w:val="2"/>
+        </w:numPr>
+        <w:rPr>
+          <w:lang w:val="en-US"/>
+        </w:rPr>
+      </w:pPr>
+      <w:r>
+        <w:rPr>
+          <w:lang w:val="en-US"/>
+        </w:rPr>
+        <w:lastRenderedPageBreak/>
+        <w:t>Endfight bottles no spawn on player</w:t>
+      </w:r>
+    </w:p>
+    <w:p>
+      <w:pPr>
+        <w:pStyle w:val="Listenabsatz"/>
+        <w:numPr>
+          <w:ilvl w:val="0"/>
+          <w:numId w:val="2"/>
+        </w:numPr>
+        <w:rPr>
+          <w:lang w:val="en-US"/>
+        </w:rPr>
+      </w:pPr>
+      <w:r>
+        <w:rPr>
+          <w:lang w:val="en-US"/>
+        </w:rPr>
+        <w:t>Endfight flying animation smoother</w:t>
+      </w:r>
+    </w:p>
+    <w:p>
+      <w:pPr>
+        <w:pStyle w:val="Listenabsatz"/>
+        <w:numPr>
+          <w:ilvl w:val="0"/>
+          <w:numId w:val="2"/>
+        </w:numPr>
+        <w:rPr>
+          <w:lang w:val="en-US"/>
+        </w:rPr>
+      </w:pPr>
+      <w:r>
+        <w:rPr>
+          <w:lang w:val="en-US"/>
+        </w:rPr>
+        <w:t>Set health endboss to 100</w:t>
       </w:r>
     </w:p>
     <w:p>
@@ -845,19 +1016,11 @@
           <w:lang w:val="en-US"/>
         </w:rPr>
       </w:pPr>
-      <w:proofErr w:type="spellStart"/>
-      <w:r>
-        <w:rPr>
-          <w:lang w:val="en-US"/>
-        </w:rPr>
-        <w:t>Snorring</w:t>
-      </w:r>
-      <w:proofErr w:type="spellEnd"/>
-      <w:r>
-        <w:rPr>
-          <w:lang w:val="en-US"/>
-        </w:rPr>
-        <w:t xml:space="preserve"> Pepe when he sleeps</w:t>
+      <w:r>
+        <w:rPr>
+          <w:lang w:val="en-US"/>
+        </w:rPr>
+        <w:t>Snorring Pepe when he sleeps</w:t>
       </w:r>
     </w:p>
     <w:p>
@@ -929,21 +1092,7 @@
         <w:rPr>
           <w:lang w:val="en-US"/>
         </w:rPr>
-        <w:t xml:space="preserve">Popup </w:t>
-      </w:r>
-      <w:proofErr w:type="spellStart"/>
-      <w:r>
-        <w:rPr>
-          <w:lang w:val="en-US"/>
-        </w:rPr>
-        <w:t>startbutton</w:t>
-      </w:r>
-      <w:proofErr w:type="spellEnd"/>
-      <w:r>
-        <w:rPr>
-          <w:lang w:val="en-US"/>
-        </w:rPr>
-        <w:t xml:space="preserve"> for first interaction</w:t>
+        <w:t>Popup startbutton for first interaction</w:t>
       </w:r>
     </w:p>
     <w:p>
@@ -979,7 +1128,6 @@
         <w:rPr>
           <w:lang w:val="en-US"/>
         </w:rPr>
-        <w:lastRenderedPageBreak/>
         <w:t>Mute button in game</w:t>
       </w:r>
     </w:p>
@@ -1088,21 +1236,7 @@
         <w:rPr>
           <w:lang w:val="en-US"/>
         </w:rPr>
-        <w:t xml:space="preserve">Music </w:t>
-      </w:r>
-      <w:proofErr w:type="spellStart"/>
-      <w:r>
-        <w:rPr>
-          <w:lang w:val="en-US"/>
-        </w:rPr>
-        <w:t>Endboss</w:t>
-      </w:r>
-      <w:proofErr w:type="spellEnd"/>
-      <w:r>
-        <w:rPr>
-          <w:lang w:val="en-US"/>
-        </w:rPr>
-        <w:t xml:space="preserve"> no loop</w:t>
+        <w:t>Music Endboss no loop</w:t>
       </w:r>
     </w:p>
     <w:p>
@@ -1410,6 +1544,230 @@
     </w:lvl>
   </w:abstractNum>
   <w:abstractNum w:abstractNumId="2" w15:restartNumberingAfterBreak="0">
+    <w:nsid w:val="124A4792"/>
+    <w:multiLevelType w:val="hybridMultilevel"/>
+    <w:tmpl w:val="3A3C988E"/>
+    <w:lvl w:ilvl="0" w:tplc="F78C7984">
+      <w:numFmt w:val="bullet"/>
+      <w:lvlText w:val="-"/>
+      <w:lvlJc w:val="left"/>
+      <w:pPr>
+        <w:ind w:left="720" w:hanging="360"/>
+      </w:pPr>
+      <w:rPr>
+        <w:rFonts w:ascii="Calibri" w:eastAsiaTheme="minorHAnsi" w:hAnsi="Calibri" w:cs="Calibri" w:hint="default"/>
+      </w:rPr>
+    </w:lvl>
+    <w:lvl w:ilvl="1" w:tplc="08070003" w:tentative="1">
+      <w:start w:val="1"/>
+      <w:numFmt w:val="bullet"/>
+      <w:lvlText w:val="o"/>
+      <w:lvlJc w:val="left"/>
+      <w:pPr>
+        <w:ind w:left="1440" w:hanging="360"/>
+      </w:pPr>
+      <w:rPr>
+        <w:rFonts w:ascii="Courier New" w:hAnsi="Courier New" w:cs="Courier New" w:hint="default"/>
+      </w:rPr>
+    </w:lvl>
+    <w:lvl w:ilvl="2" w:tplc="08070005" w:tentative="1">
+      <w:start w:val="1"/>
+      <w:numFmt w:val="bullet"/>
+      <w:lvlText w:val=""/>
+      <w:lvlJc w:val="left"/>
+      <w:pPr>
+        <w:ind w:left="2160" w:hanging="360"/>
+      </w:pPr>
+      <w:rPr>
+        <w:rFonts w:ascii="Wingdings" w:hAnsi="Wingdings" w:hint="default"/>
+      </w:rPr>
+    </w:lvl>
+    <w:lvl w:ilvl="3" w:tplc="08070001" w:tentative="1">
+      <w:start w:val="1"/>
+      <w:numFmt w:val="bullet"/>
+      <w:lvlText w:val=""/>
+      <w:lvlJc w:val="left"/>
+      <w:pPr>
+        <w:ind w:left="2880" w:hanging="360"/>
+      </w:pPr>
+      <w:rPr>
+        <w:rFonts w:ascii="Symbol" w:hAnsi="Symbol" w:hint="default"/>
+      </w:rPr>
+    </w:lvl>
+    <w:lvl w:ilvl="4" w:tplc="08070003" w:tentative="1">
+      <w:start w:val="1"/>
+      <w:numFmt w:val="bullet"/>
+      <w:lvlText w:val="o"/>
+      <w:lvlJc w:val="left"/>
+      <w:pPr>
+        <w:ind w:left="3600" w:hanging="360"/>
+      </w:pPr>
+      <w:rPr>
+        <w:rFonts w:ascii="Courier New" w:hAnsi="Courier New" w:cs="Courier New" w:hint="default"/>
+      </w:rPr>
+    </w:lvl>
+    <w:lvl w:ilvl="5" w:tplc="08070005" w:tentative="1">
+      <w:start w:val="1"/>
+      <w:numFmt w:val="bullet"/>
+      <w:lvlText w:val=""/>
+      <w:lvlJc w:val="left"/>
+      <w:pPr>
+        <w:ind w:left="4320" w:hanging="360"/>
+      </w:pPr>
+      <w:rPr>
+        <w:rFonts w:ascii="Wingdings" w:hAnsi="Wingdings" w:hint="default"/>
+      </w:rPr>
+    </w:lvl>
+    <w:lvl w:ilvl="6" w:tplc="08070001" w:tentative="1">
+      <w:start w:val="1"/>
+      <w:numFmt w:val="bullet"/>
+      <w:lvlText w:val=""/>
+      <w:lvlJc w:val="left"/>
+      <w:pPr>
+        <w:ind w:left="5040" w:hanging="360"/>
+      </w:pPr>
+      <w:rPr>
+        <w:rFonts w:ascii="Symbol" w:hAnsi="Symbol" w:hint="default"/>
+      </w:rPr>
+    </w:lvl>
+    <w:lvl w:ilvl="7" w:tplc="08070003" w:tentative="1">
+      <w:start w:val="1"/>
+      <w:numFmt w:val="bullet"/>
+      <w:lvlText w:val="o"/>
+      <w:lvlJc w:val="left"/>
+      <w:pPr>
+        <w:ind w:left="5760" w:hanging="360"/>
+      </w:pPr>
+      <w:rPr>
+        <w:rFonts w:ascii="Courier New" w:hAnsi="Courier New" w:cs="Courier New" w:hint="default"/>
+      </w:rPr>
+    </w:lvl>
+    <w:lvl w:ilvl="8" w:tplc="08070005" w:tentative="1">
+      <w:start w:val="1"/>
+      <w:numFmt w:val="bullet"/>
+      <w:lvlText w:val=""/>
+      <w:lvlJc w:val="left"/>
+      <w:pPr>
+        <w:ind w:left="6480" w:hanging="360"/>
+      </w:pPr>
+      <w:rPr>
+        <w:rFonts w:ascii="Wingdings" w:hAnsi="Wingdings" w:hint="default"/>
+      </w:rPr>
+    </w:lvl>
+  </w:abstractNum>
+  <w:abstractNum w:abstractNumId="3" w15:restartNumberingAfterBreak="0">
+    <w:nsid w:val="32F34959"/>
+    <w:multiLevelType w:val="hybridMultilevel"/>
+    <w:tmpl w:val="3EA812A0"/>
+    <w:lvl w:ilvl="0" w:tplc="F78C7984">
+      <w:numFmt w:val="bullet"/>
+      <w:lvlText w:val="-"/>
+      <w:lvlJc w:val="left"/>
+      <w:pPr>
+        <w:ind w:left="720" w:hanging="360"/>
+      </w:pPr>
+      <w:rPr>
+        <w:rFonts w:ascii="Calibri" w:eastAsiaTheme="minorHAnsi" w:hAnsi="Calibri" w:cs="Calibri" w:hint="default"/>
+      </w:rPr>
+    </w:lvl>
+    <w:lvl w:ilvl="1" w:tplc="08070003" w:tentative="1">
+      <w:start w:val="1"/>
+      <w:numFmt w:val="bullet"/>
+      <w:lvlText w:val="o"/>
+      <w:lvlJc w:val="left"/>
+      <w:pPr>
+        <w:ind w:left="1440" w:hanging="360"/>
+      </w:pPr>
+      <w:rPr>
+        <w:rFonts w:ascii="Courier New" w:hAnsi="Courier New" w:cs="Courier New" w:hint="default"/>
+      </w:rPr>
+    </w:lvl>
+    <w:lvl w:ilvl="2" w:tplc="08070005" w:tentative="1">
+      <w:start w:val="1"/>
+      <w:numFmt w:val="bullet"/>
+      <w:lvlText w:val=""/>
+      <w:lvlJc w:val="left"/>
+      <w:pPr>
+        <w:ind w:left="2160" w:hanging="360"/>
+      </w:pPr>
+      <w:rPr>
+        <w:rFonts w:ascii="Wingdings" w:hAnsi="Wingdings" w:hint="default"/>
+      </w:rPr>
+    </w:lvl>
+    <w:lvl w:ilvl="3" w:tplc="08070001" w:tentative="1">
+      <w:start w:val="1"/>
+      <w:numFmt w:val="bullet"/>
+      <w:lvlText w:val=""/>
+      <w:lvlJc w:val="left"/>
+      <w:pPr>
+        <w:ind w:left="2880" w:hanging="360"/>
+      </w:pPr>
+      <w:rPr>
+        <w:rFonts w:ascii="Symbol" w:hAnsi="Symbol" w:hint="default"/>
+      </w:rPr>
+    </w:lvl>
+    <w:lvl w:ilvl="4" w:tplc="08070003" w:tentative="1">
+      <w:start w:val="1"/>
+      <w:numFmt w:val="bullet"/>
+      <w:lvlText w:val="o"/>
+      <w:lvlJc w:val="left"/>
+      <w:pPr>
+        <w:ind w:left="3600" w:hanging="360"/>
+      </w:pPr>
+      <w:rPr>
+        <w:rFonts w:ascii="Courier New" w:hAnsi="Courier New" w:cs="Courier New" w:hint="default"/>
+      </w:rPr>
+    </w:lvl>
+    <w:lvl w:ilvl="5" w:tplc="08070005" w:tentative="1">
+      <w:start w:val="1"/>
+      <w:numFmt w:val="bullet"/>
+      <w:lvlText w:val=""/>
+      <w:lvlJc w:val="left"/>
+      <w:pPr>
+        <w:ind w:left="4320" w:hanging="360"/>
+      </w:pPr>
+      <w:rPr>
+        <w:rFonts w:ascii="Wingdings" w:hAnsi="Wingdings" w:hint="default"/>
+      </w:rPr>
+    </w:lvl>
+    <w:lvl w:ilvl="6" w:tplc="08070001" w:tentative="1">
+      <w:start w:val="1"/>
+      <w:numFmt w:val="bullet"/>
+      <w:lvlText w:val=""/>
+      <w:lvlJc w:val="left"/>
+      <w:pPr>
+        <w:ind w:left="5040" w:hanging="360"/>
+      </w:pPr>
+      <w:rPr>
+        <w:rFonts w:ascii="Symbol" w:hAnsi="Symbol" w:hint="default"/>
+      </w:rPr>
+    </w:lvl>
+    <w:lvl w:ilvl="7" w:tplc="08070003" w:tentative="1">
+      <w:start w:val="1"/>
+      <w:numFmt w:val="bullet"/>
+      <w:lvlText w:val="o"/>
+      <w:lvlJc w:val="left"/>
+      <w:pPr>
+        <w:ind w:left="5760" w:hanging="360"/>
+      </w:pPr>
+      <w:rPr>
+        <w:rFonts w:ascii="Courier New" w:hAnsi="Courier New" w:cs="Courier New" w:hint="default"/>
+      </w:rPr>
+    </w:lvl>
+    <w:lvl w:ilvl="8" w:tplc="08070005" w:tentative="1">
+      <w:start w:val="1"/>
+      <w:numFmt w:val="bullet"/>
+      <w:lvlText w:val=""/>
+      <w:lvlJc w:val="left"/>
+      <w:pPr>
+        <w:ind w:left="6480" w:hanging="360"/>
+      </w:pPr>
+      <w:rPr>
+        <w:rFonts w:ascii="Wingdings" w:hAnsi="Wingdings" w:hint="default"/>
+      </w:rPr>
+    </w:lvl>
+  </w:abstractNum>
+  <w:abstractNum w:abstractNumId="4" w15:restartNumberingAfterBreak="0">
     <w:nsid w:val="730717DA"/>
     <w:multiLevelType w:val="hybridMultilevel"/>
     <w:tmpl w:val="98DA4F9A"/>
@@ -1529,7 +1887,13 @@
     <w:abstractNumId w:val="0"/>
   </w:num>
   <w:num w:numId="3" w16cid:durableId="113603461">
+    <w:abstractNumId w:val="4"/>
+  </w:num>
+  <w:num w:numId="4" w16cid:durableId="1718625965">
     <w:abstractNumId w:val="2"/>
+  </w:num>
+  <w:num w:numId="5" w16cid:durableId="248123463">
+    <w:abstractNumId w:val="3"/>
   </w:num>
 </w:numbering>
 </file>

</xml_diff>